<commit_message>
[ADD] lots of files
</commit_message>
<xml_diff>
--- a/推甄/個人簡歷/CV.docx
+++ b/推甄/個人簡歷/CV.docx
@@ -6,7 +6,7 @@
       <w:pPr>
         <w:pStyle w:val="a0"/>
         <w:rPr>
-          <w:rFonts w:ascii="Palatino" w:eastAsia="DFPFangSongW4-B5" w:hAnsi="Palatino" w:cstheme="majorBidi"/>
+          <w:rFonts w:ascii="Inria Serif" w:eastAsia="DFPFangSongW4-B5" w:hAnsi="Inria Serif" w:cstheme="majorBidi"/>
           <w:bCs/>
           <w:color w:val="000000" w:themeColor="text1"/>
           <w:sz w:val="48"/>
@@ -16,7 +16,7 @@
       </w:pPr>
       <w:r>
         <w:rPr>
-          <w:rFonts w:ascii="Palatino" w:eastAsia="DFPFangSongW4-B5" w:hAnsi="Palatino" w:cstheme="majorBidi"/>
+          <w:rFonts w:ascii="Inria Serif" w:eastAsia="DFPFangSongW4-B5" w:hAnsi="Inria Serif" w:cstheme="majorBidi"/>
           <w:bCs/>
           <w:noProof/>
           <w:color w:val="000000" w:themeColor="text1"/>
@@ -100,7 +100,7 @@
       </w:r>
       <w:r>
         <w:rPr>
-          <w:rFonts w:ascii="Palatino" w:eastAsia="DFPFangSongW4-B5" w:hAnsi="Palatino" w:cstheme="majorBidi"/>
+          <w:rFonts w:ascii="Inria Serif" w:eastAsia="DFPFangSongW4-B5" w:hAnsi="Inria Serif" w:cstheme="majorBidi"/>
           <w:bCs/>
           <w:color w:val="000000" w:themeColor="text1"/>
           <w:sz w:val="48"/>
@@ -111,14 +111,47 @@
       </w:r>
       <w:r>
         <w:rPr>
-          <w:rFonts w:ascii="Palatino" w:eastAsia="DFPFangSongW4-B5" w:hAnsi="Palatino" w:cstheme="majorBidi"/>
+          <w:rFonts w:ascii="Inria Serif" w:eastAsia="DFPFangSongW4-B5" w:hAnsi="Inria Serif" w:cstheme="majorBidi" w:hint="eastAsia"/>
           <w:bCs/>
           <w:color w:val="000000" w:themeColor="text1"/>
           <w:sz w:val="48"/>
           <w:szCs w:val="48"/>
           <w:lang w:eastAsia="zh-TW"/>
         </w:rPr>
-        <w:t>|IAN</w:t>
+        <w:t xml:space="preserve"> </w:t>
+      </w:r>
+      <w:r>
+        <w:rPr>
+          <w:rFonts w:ascii="Inria Serif" w:eastAsia="DFPFangSongW4-B5" w:hAnsi="Inria Serif" w:cstheme="majorBidi"/>
+          <w:bCs/>
+          <w:color w:val="000000" w:themeColor="text1"/>
+          <w:sz w:val="48"/>
+          <w:szCs w:val="48"/>
+          <w:lang w:eastAsia="zh-TW"/>
+        </w:rPr>
+        <w:t>|</w:t>
+      </w:r>
+      <w:r>
+        <w:rPr>
+          <w:rFonts w:ascii="Inria Serif" w:eastAsia="DFPFangSongW4-B5" w:hAnsi="Inria Serif" w:cstheme="majorBidi"/>
+          <w:bCs/>
+          <w:color w:val="000000" w:themeColor="text1"/>
+          <w:sz w:val="48"/>
+          <w:szCs w:val="48"/>
+          <w:lang w:eastAsia="zh-TW"/>
+        </w:rPr>
+        <w:t xml:space="preserve"> </w:t>
+      </w:r>
+      <w:r>
+        <w:rPr>
+          <w:rFonts w:ascii="Inria Serif" w:eastAsia="DFPFangSongW4-B5" w:hAnsi="Inria Serif" w:cstheme="majorBidi"/>
+          <w:bCs/>
+          <w:color w:val="000000" w:themeColor="text1"/>
+          <w:sz w:val="48"/>
+          <w:szCs w:val="48"/>
+          <w:lang w:eastAsia="zh-TW"/>
+        </w:rPr>
+        <w:t>IAN</w:t>
       </w:r>
     </w:p>
     <w:p>
@@ -129,14 +162,14 @@
         </w:pBdr>
         <w:ind w:leftChars="50" w:left="120"/>
         <w:rPr>
-          <w:rFonts w:ascii="Palatino" w:eastAsia="DFPFangSongW4-B5" w:hAnsi="Palatino"/>
-          <w:color w:val="000000" w:themeColor="text1"/>
-          <w:lang w:eastAsia="zh-TW"/>
-        </w:rPr>
-      </w:pPr>
-      <w:r>
-        <w:rPr>
-          <w:rFonts w:ascii="Palatino" w:eastAsia="DFPFangSongW4-B5" w:hAnsi="Palatino" w:cs="Courier New"/>
+          <w:rFonts w:ascii="Inria Serif" w:eastAsia="DFPFangSongW4-B5" w:hAnsi="Inria Serif"/>
+          <w:color w:val="000000" w:themeColor="text1"/>
+          <w:lang w:eastAsia="zh-TW"/>
+        </w:rPr>
+      </w:pPr>
+      <w:r>
+        <w:rPr>
+          <w:rFonts w:ascii="Inria Serif" w:eastAsia="DFPFangSongW4-B5" w:hAnsi="Inria Serif" w:cs="Courier New"/>
           <w:color w:val="000000" w:themeColor="text1"/>
           <w:lang w:eastAsia="zh-TW"/>
         </w:rPr>
@@ -144,7 +177,7 @@
       </w:r>
       <w:r>
         <w:rPr>
-          <w:rFonts w:ascii="Palatino" w:eastAsia="DFPFangSongW4-B5" w:hAnsi="Palatino"/>
+          <w:rFonts w:ascii="Inria Serif" w:eastAsia="DFPFangSongW4-B5" w:hAnsi="Inria Serif"/>
           <w:color w:val="000000" w:themeColor="text1"/>
           <w:lang w:eastAsia="zh-TW"/>
         </w:rPr>
@@ -152,7 +185,7 @@
       </w:r>
       <w:r>
         <w:rPr>
-          <w:rFonts w:ascii="Palatino" w:eastAsia="DFPFangSongW4-B5" w:hAnsi="Palatino"/>
+          <w:rFonts w:ascii="Inria Serif" w:eastAsia="DFPFangSongW4-B5" w:hAnsi="Inria Serif"/>
           <w:color w:val="000000" w:themeColor="text1"/>
           <w:lang w:eastAsia="zh-TW"/>
         </w:rPr>
@@ -160,7 +193,7 @@
       </w:r>
       <w:r>
         <w:rPr>
-          <w:rFonts w:ascii="Palatino" w:eastAsia="DFPFangSongW4-B5" w:hAnsi="Palatino"/>
+          <w:rFonts w:ascii="Inria Serif" w:eastAsia="DFPFangSongW4-B5" w:hAnsi="Inria Serif"/>
           <w:color w:val="000000" w:themeColor="text1"/>
           <w:lang w:eastAsia="zh-TW"/>
         </w:rPr>
@@ -175,14 +208,14 @@
         </w:pBdr>
         <w:ind w:leftChars="50" w:left="120"/>
         <w:rPr>
-          <w:rFonts w:ascii="Palatino" w:eastAsia="DFPFangSongW4-B5" w:hAnsi="Palatino"/>
-          <w:color w:val="000000" w:themeColor="text1"/>
-          <w:lang w:eastAsia="zh-TW"/>
-        </w:rPr>
-      </w:pPr>
-      <w:r>
-        <w:rPr>
-          <w:rFonts w:ascii="Palatino" w:eastAsia="DFPFangSongW4-B5" w:hAnsi="Palatino"/>
+          <w:rFonts w:ascii="Inria Serif" w:eastAsia="DFPFangSongW4-B5" w:hAnsi="Inria Serif"/>
+          <w:color w:val="000000" w:themeColor="text1"/>
+          <w:lang w:eastAsia="zh-TW"/>
+        </w:rPr>
+      </w:pPr>
+      <w:r>
+        <w:rPr>
+          <w:rFonts w:ascii="Inria Serif" w:eastAsia="DFPFangSongW4-B5" w:hAnsi="Inria Serif"/>
           <w:color w:val="000000" w:themeColor="text1"/>
           <w:lang w:eastAsia="zh-TW"/>
         </w:rPr>
@@ -190,7 +223,7 @@
       </w:r>
       <w:r>
         <w:rPr>
-          <w:rFonts w:ascii="Palatino" w:eastAsia="DFPFangSongW4-B5" w:hAnsi="Palatino"/>
+          <w:rFonts w:ascii="Inria Serif" w:eastAsia="DFPFangSongW4-B5" w:hAnsi="Inria Serif"/>
           <w:color w:val="000000" w:themeColor="text1"/>
           <w:lang w:eastAsia="zh-TW"/>
         </w:rPr>
@@ -202,7 +235,7 @@
         <w:pStyle w:val="3"/>
         <w:spacing w:before="480" w:afterLines="100" w:after="240"/>
         <w:rPr>
-          <w:rFonts w:ascii="Palatino" w:eastAsia="DFPFangSongW4-B5" w:hAnsi="Palatino"/>
+          <w:rFonts w:ascii="Inria Serif" w:eastAsia="DFPFangSongW4-B5" w:hAnsi="Inria Serif"/>
           <w:color w:val="000000" w:themeColor="text1"/>
           <w:sz w:val="32"/>
           <w:szCs w:val="32"/>
@@ -211,7 +244,7 @@
       <w:bookmarkStart w:id="0" w:name="header-n724"/>
       <w:r>
         <w:rPr>
-          <w:rFonts w:ascii="Palatino" w:eastAsia="DFPFangSongW4-B5" w:hAnsi="Palatino"/>
+          <w:rFonts w:ascii="Inria Serif" w:eastAsia="DFPFangSongW4-B5" w:hAnsi="Inria Serif"/>
           <w:color w:val="000000" w:themeColor="text1"/>
           <w:sz w:val="32"/>
           <w:szCs w:val="32"/>
@@ -227,20 +260,21 @@
           <w:numId w:val="5"/>
         </w:numPr>
         <w:rPr>
-          <w:rFonts w:ascii="Palatino" w:eastAsia="DFPFangSongW4-B5" w:hAnsi="Palatino"/>
-          <w:color w:val="000000" w:themeColor="text1"/>
-        </w:rPr>
-      </w:pPr>
-      <w:r>
-        <w:rPr>
-          <w:rFonts w:ascii="Palatino" w:eastAsia="DFPFangSongW4-B5" w:hAnsi="Palatino"/>
+          <w:rFonts w:ascii="Inria Serif" w:eastAsia="DFPFangSongW4-B5" w:hAnsi="Inria Serif"/>
+          <w:color w:val="000000" w:themeColor="text1"/>
+          <w:lang w:eastAsia="zh-TW"/>
+        </w:rPr>
+      </w:pPr>
+      <w:r>
+        <w:rPr>
+          <w:rFonts w:ascii="Inria Serif" w:eastAsia="DFPFangSongW4-B5" w:hAnsi="Inria Serif"/>
           <w:color w:val="000000" w:themeColor="text1"/>
         </w:rPr>
         <w:t xml:space="preserve">Shin-Ting Wu, </w:t>
       </w:r>
       <w:r>
         <w:rPr>
-          <w:rFonts w:ascii="Palatino" w:eastAsia="DFPFangSongW4-B5" w:hAnsi="Palatino"/>
+          <w:rFonts w:ascii="Inria Serif" w:eastAsia="DFPFangSongW4-B5" w:hAnsi="Inria Serif"/>
           <w:i/>
           <w:color w:val="000000" w:themeColor="text1"/>
           <w:u w:val="single"/>
@@ -249,7 +283,7 @@
       </w:r>
       <w:r>
         <w:rPr>
-          <w:rFonts w:ascii="Palatino" w:eastAsia="DFPFangSongW4-B5" w:hAnsi="Palatino"/>
+          <w:rFonts w:ascii="Inria Serif" w:eastAsia="DFPFangSongW4-B5" w:hAnsi="Inria Serif"/>
           <w:i/>
           <w:color w:val="000000" w:themeColor="text1"/>
         </w:rPr>
@@ -257,7 +291,7 @@
       </w:r>
       <w:r>
         <w:rPr>
-          <w:rFonts w:ascii="Palatino" w:eastAsia="DFPFangSongW4-B5" w:hAnsi="Palatino"/>
+          <w:rFonts w:ascii="Inria Serif" w:eastAsia="DFPFangSongW4-B5" w:hAnsi="Inria Serif"/>
           <w:color w:val="000000" w:themeColor="text1"/>
         </w:rPr>
         <w:t xml:space="preserve"> Chen-</w:t>
@@ -265,7 +299,7 @@
       <w:proofErr w:type="spellStart"/>
       <w:r>
         <w:rPr>
-          <w:rFonts w:ascii="Palatino" w:eastAsia="DFPFangSongW4-B5" w:hAnsi="Palatino"/>
+          <w:rFonts w:ascii="Inria Serif" w:eastAsia="DFPFangSongW4-B5" w:hAnsi="Inria Serif"/>
           <w:color w:val="000000" w:themeColor="text1"/>
         </w:rPr>
         <w:t>Yo</w:t>
@@ -273,42 +307,42 @@
       <w:proofErr w:type="spellEnd"/>
       <w:r>
         <w:rPr>
-          <w:rFonts w:ascii="Palatino" w:eastAsia="DFPFangSongW4-B5" w:hAnsi="Palatino"/>
+          <w:rFonts w:ascii="Inria Serif" w:eastAsia="DFPFangSongW4-B5" w:hAnsi="Inria Serif"/>
           <w:color w:val="000000" w:themeColor="text1"/>
         </w:rPr>
         <w:t xml:space="preserve"> Liao</w:t>
       </w:r>
       <w:r>
         <w:rPr>
-          <w:rFonts w:ascii="Palatino" w:eastAsia="DFPFangSongW4-B5" w:hAnsi="Palatino"/>
+          <w:rFonts w:ascii="Inria Serif" w:eastAsia="DFPFangSongW4-B5" w:hAnsi="Inria Serif"/>
           <w:color w:val="000000" w:themeColor="text1"/>
         </w:rPr>
         <w:t>, Wei-</w:t>
       </w:r>
       <w:r>
         <w:rPr>
-          <w:rFonts w:ascii="Palatino" w:eastAsia="DFPFangSongW4-B5" w:hAnsi="Palatino"/>
+          <w:rFonts w:ascii="Inria Serif" w:eastAsia="DFPFangSongW4-B5" w:hAnsi="Inria Serif"/>
           <w:color w:val="000000" w:themeColor="text1"/>
         </w:rPr>
         <w:t>Jen Liu</w:t>
       </w:r>
       <w:r>
         <w:rPr>
-          <w:rFonts w:ascii="Palatino" w:eastAsia="DFPFangSongW4-B5" w:hAnsi="Palatino"/>
+          <w:rFonts w:ascii="Inria Serif" w:eastAsia="DFPFangSongW4-B5" w:hAnsi="Inria Serif"/>
           <w:color w:val="000000" w:themeColor="text1"/>
         </w:rPr>
         <w:t xml:space="preserve"> and Po-Chun Huang. </w:t>
       </w:r>
       <w:r>
         <w:rPr>
-          <w:rFonts w:ascii="Palatino" w:eastAsia="DFPFangSongW4-B5" w:hAnsi="Palatino"/>
+          <w:rFonts w:ascii="Inria Serif" w:eastAsia="DFPFangSongW4-B5" w:hAnsi="Inria Serif"/>
           <w:color w:val="000000" w:themeColor="text1"/>
         </w:rPr>
         <w:t>“</w:t>
       </w:r>
       <w:r>
         <w:rPr>
-          <w:rFonts w:ascii="Palatino" w:eastAsia="DFPFangSongW4-B5" w:hAnsi="Palatino"/>
+          <w:rFonts w:ascii="Inria Serif" w:eastAsia="DFPFangSongW4-B5" w:hAnsi="Inria Serif"/>
           <w:color w:val="000000" w:themeColor="text1"/>
         </w:rPr>
         <w:t xml:space="preserve">A Blockchain-based Paper </w:t>
@@ -316,7 +350,7 @@
       <w:proofErr w:type="spellStart"/>
       <w:r>
         <w:rPr>
-          <w:rFonts w:ascii="Palatino" w:eastAsia="DFPFangSongW4-B5" w:hAnsi="Palatino"/>
+          <w:rFonts w:ascii="Inria Serif" w:eastAsia="DFPFangSongW4-B5" w:hAnsi="Inria Serif"/>
           <w:color w:val="000000" w:themeColor="text1"/>
         </w:rPr>
         <w:t>Managemant</w:t>
@@ -324,24 +358,103 @@
       <w:proofErr w:type="spellEnd"/>
       <w:r>
         <w:rPr>
-          <w:rFonts w:ascii="Palatino" w:eastAsia="DFPFangSongW4-B5" w:hAnsi="Palatino"/>
+          <w:rFonts w:ascii="Inria Serif" w:eastAsia="DFPFangSongW4-B5" w:hAnsi="Inria Serif"/>
           <w:color w:val="000000" w:themeColor="text1"/>
         </w:rPr>
         <w:t xml:space="preserve"> System to Protect the Academic Ethics</w:t>
       </w:r>
       <w:r>
         <w:rPr>
-          <w:rFonts w:ascii="Palatino" w:eastAsia="DFPFangSongW4-B5" w:hAnsi="Palatino"/>
+          <w:rFonts w:ascii="Inria Serif" w:eastAsia="DFPFangSongW4-B5" w:hAnsi="Inria Serif"/>
           <w:color w:val="000000" w:themeColor="text1"/>
         </w:rPr>
         <w:t>.</w:t>
       </w:r>
       <w:r>
         <w:rPr>
-          <w:rFonts w:ascii="Palatino" w:eastAsia="DFPFangSongW4-B5" w:hAnsi="Palatino"/>
+          <w:rFonts w:ascii="Inria Serif" w:eastAsia="DFPFangSongW4-B5" w:hAnsi="Inria Serif"/>
           <w:color w:val="000000" w:themeColor="text1"/>
         </w:rPr>
         <w:t>”</w:t>
+      </w:r>
+      <w:r>
+        <w:rPr>
+          <w:rFonts w:ascii="Inria Serif" w:eastAsia="DFPFangSongW4-B5" w:hAnsi="Inria Serif"/>
+          <w:color w:val="000000" w:themeColor="text1"/>
+        </w:rPr>
+        <w:t xml:space="preserve"> </w:t>
+      </w:r>
+      <w:r>
+        <w:rPr>
+          <w:rFonts w:ascii="Inria Serif" w:eastAsia="DFPFangSongW4-B5" w:hAnsi="Inria Serif"/>
+          <w:color w:val="000000" w:themeColor="text1"/>
+          <w:lang w:eastAsia="zh-TW"/>
+        </w:rPr>
+        <w:t>(</w:t>
+      </w:r>
+      <w:r>
+        <w:rPr>
+          <w:rFonts w:ascii="Inria Serif" w:eastAsia="DFPFangSongW4-B5" w:hAnsi="Inria Serif" w:hint="eastAsia"/>
+          <w:color w:val="000000" w:themeColor="text1"/>
+          <w:lang w:eastAsia="zh-TW"/>
+        </w:rPr>
+        <w:t>我</w:t>
+      </w:r>
+      <w:r>
+        <w:rPr>
+          <w:rFonts w:ascii="Inria Serif" w:eastAsia="DFPFangSongW4-B5" w:hAnsi="Inria Serif" w:hint="eastAsia"/>
+          <w:color w:val="000000" w:themeColor="text1"/>
+          <w:lang w:eastAsia="zh-TW"/>
+        </w:rPr>
+        <w:t>與廖晨佑同學之貢獻度相同</w:t>
+      </w:r>
+      <w:r>
+        <w:rPr>
+          <w:rFonts w:ascii="Inria Serif" w:eastAsia="DFPFangSongW4-B5" w:hAnsi="Inria Serif" w:hint="eastAsia"/>
+          <w:color w:val="000000" w:themeColor="text1"/>
+          <w:lang w:eastAsia="zh-TW"/>
+        </w:rPr>
+        <w:t>並擔任</w:t>
+      </w:r>
+      <w:r>
+        <w:rPr>
+          <w:rFonts w:ascii="Inria Serif" w:eastAsia="DFPFangSongW4-B5" w:hAnsi="Inria Serif" w:hint="eastAsia"/>
+          <w:color w:val="000000" w:themeColor="text1"/>
+          <w:lang w:eastAsia="zh-TW"/>
+        </w:rPr>
+        <w:t>共同第二作者</w:t>
+      </w:r>
+      <w:r>
+        <w:rPr>
+          <w:rFonts w:ascii="Inria Serif" w:eastAsia="DFPFangSongW4-B5" w:hAnsi="Inria Serif" w:hint="eastAsia"/>
+          <w:color w:val="000000" w:themeColor="text1"/>
+          <w:lang w:eastAsia="zh-TW"/>
+        </w:rPr>
+        <w:t>，詳見</w:t>
+      </w:r>
+      <w:r>
+        <w:rPr>
+          <w:rFonts w:ascii="Inria Serif" w:eastAsia="DFPFangSongW4-B5" w:hAnsi="Inria Serif" w:hint="eastAsia"/>
+          <w:color w:val="000000" w:themeColor="text1"/>
+          <w:lang w:eastAsia="zh-TW"/>
+        </w:rPr>
+        <w:t>論文貢獻證明</w:t>
+      </w:r>
+      <w:r>
+        <w:rPr>
+          <w:rFonts w:ascii="Inria Serif" w:eastAsia="DFPFangSongW4-B5" w:hAnsi="Inria Serif" w:hint="eastAsia"/>
+          <w:color w:val="000000" w:themeColor="text1"/>
+          <w:lang w:eastAsia="zh-TW"/>
+        </w:rPr>
+        <w:t>檔案</w:t>
+      </w:r>
+      <w:r>
+        <w:rPr>
+          <w:rFonts w:ascii="Inria Serif" w:eastAsia="DFPFangSongW4-B5" w:hAnsi="Inria Serif" w:hint="eastAsia"/>
+          <w:color w:val="000000" w:themeColor="text1"/>
+          <w:lang w:eastAsia="zh-TW"/>
+        </w:rPr>
+        <w:t>)</w:t>
       </w:r>
     </w:p>
     <w:p>
@@ -351,7 +464,7 @@
           <w:numId w:val="5"/>
         </w:numPr>
         <w:rPr>
-          <w:rFonts w:ascii="Palatino" w:eastAsia="DFPFangSongW4-B5" w:hAnsi="Palatino"/>
+          <w:rFonts w:ascii="Inria Serif" w:eastAsia="DFPFangSongW4-B5" w:hAnsi="Inria Serif"/>
           <w:color w:val="000000" w:themeColor="text1"/>
           <w:lang w:eastAsia="zh-TW"/>
         </w:rPr>
@@ -359,7 +472,7 @@
       <w:bookmarkStart w:id="1" w:name="header-n704"/>
       <w:r>
         <w:rPr>
-          <w:rFonts w:ascii="Palatino" w:eastAsia="DFPFangSongW4-B5" w:hAnsi="Palatino"/>
+          <w:rFonts w:ascii="Inria Serif" w:eastAsia="DFPFangSongW4-B5" w:hAnsi="Inria Serif"/>
           <w:color w:val="000000" w:themeColor="text1"/>
           <w:lang w:eastAsia="zh-TW"/>
         </w:rPr>
@@ -367,7 +480,7 @@
       </w:r>
       <w:r>
         <w:rPr>
-          <w:rFonts w:ascii="Palatino" w:eastAsia="DFPFangSongW4-B5" w:hAnsi="Palatino"/>
+          <w:rFonts w:ascii="Inria Serif" w:eastAsia="DFPFangSongW4-B5" w:hAnsi="Inria Serif"/>
           <w:color w:val="000000" w:themeColor="text1"/>
           <w:lang w:eastAsia="zh-TW"/>
         </w:rPr>
@@ -375,7 +488,7 @@
       </w:r>
       <w:r>
         <w:rPr>
-          <w:rFonts w:ascii="Palatino" w:eastAsia="DFPFangSongW4-B5" w:hAnsi="Palatino"/>
+          <w:rFonts w:ascii="Inria Serif" w:eastAsia="DFPFangSongW4-B5" w:hAnsi="Inria Serif"/>
           <w:color w:val="000000" w:themeColor="text1"/>
           <w:lang w:eastAsia="zh-TW"/>
         </w:rPr>
@@ -383,7 +496,7 @@
       </w:r>
       <w:r>
         <w:rPr>
-          <w:rFonts w:ascii="Palatino" w:eastAsia="DFPFangSongW4-B5" w:hAnsi="Palatino"/>
+          <w:rFonts w:ascii="Inria Serif" w:eastAsia="DFPFangSongW4-B5" w:hAnsi="Inria Serif"/>
           <w:color w:val="000000" w:themeColor="text1"/>
           <w:lang w:eastAsia="zh-TW"/>
         </w:rPr>
@@ -391,7 +504,7 @@
       </w:r>
       <w:r>
         <w:rPr>
-          <w:rFonts w:ascii="Palatino" w:eastAsia="DFPFangSongW4-B5" w:hAnsi="Palatino"/>
+          <w:rFonts w:ascii="Inria Serif" w:eastAsia="DFPFangSongW4-B5" w:hAnsi="Inria Serif"/>
           <w:color w:val="000000" w:themeColor="text1"/>
           <w:lang w:eastAsia="zh-TW"/>
         </w:rPr>
@@ -405,14 +518,14 @@
           <w:numId w:val="5"/>
         </w:numPr>
         <w:rPr>
-          <w:rFonts w:ascii="Palatino" w:eastAsia="DFPFangSongW4-B5" w:hAnsi="Palatino"/>
-          <w:color w:val="000000" w:themeColor="text1"/>
-          <w:lang w:eastAsia="zh-TW"/>
-        </w:rPr>
-      </w:pPr>
-      <w:r>
-        <w:rPr>
-          <w:rFonts w:ascii="Palatino" w:eastAsia="DFPFangSongW4-B5" w:hAnsi="Palatino"/>
+          <w:rFonts w:ascii="Inria Serif" w:eastAsia="DFPFangSongW4-B5" w:hAnsi="Inria Serif"/>
+          <w:color w:val="000000" w:themeColor="text1"/>
+          <w:lang w:eastAsia="zh-TW"/>
+        </w:rPr>
+      </w:pPr>
+      <w:r>
+        <w:rPr>
+          <w:rFonts w:ascii="Inria Serif" w:eastAsia="DFPFangSongW4-B5" w:hAnsi="Inria Serif"/>
           <w:color w:val="000000" w:themeColor="text1"/>
           <w:lang w:eastAsia="zh-TW"/>
         </w:rPr>
@@ -420,7 +533,7 @@
       </w:r>
       <w:r>
         <w:rPr>
-          <w:rFonts w:ascii="Palatino" w:eastAsia="DFPFangSongW4-B5" w:hAnsi="Palatino"/>
+          <w:rFonts w:ascii="Inria Serif" w:eastAsia="DFPFangSongW4-B5" w:hAnsi="Inria Serif"/>
           <w:color w:val="000000" w:themeColor="text1"/>
           <w:lang w:eastAsia="zh-TW"/>
         </w:rPr>
@@ -432,7 +545,7 @@
         <w:pStyle w:val="3"/>
         <w:spacing w:afterLines="100" w:after="240"/>
         <w:rPr>
-          <w:rFonts w:ascii="Palatino" w:eastAsia="DFPFangSongW4-B5" w:hAnsi="Palatino"/>
+          <w:rFonts w:ascii="Inria Serif" w:eastAsia="DFPFangSongW4-B5" w:hAnsi="Inria Serif"/>
           <w:color w:val="000000" w:themeColor="text1"/>
           <w:sz w:val="32"/>
           <w:szCs w:val="32"/>
@@ -441,7 +554,7 @@
       <w:bookmarkStart w:id="2" w:name="header-n705"/>
       <w:r>
         <w:rPr>
-          <w:rFonts w:ascii="Palatino" w:eastAsia="DFPFangSongW4-B5" w:hAnsi="Palatino"/>
+          <w:rFonts w:ascii="Inria Serif" w:eastAsia="DFPFangSongW4-B5" w:hAnsi="Inria Serif"/>
           <w:color w:val="000000" w:themeColor="text1"/>
           <w:sz w:val="32"/>
           <w:szCs w:val="32"/>
@@ -457,13 +570,13 @@
           <w:numId w:val="2"/>
         </w:numPr>
         <w:rPr>
-          <w:rFonts w:ascii="Palatino" w:eastAsia="DFPFangSongW4-B5" w:hAnsi="Palatino"/>
-          <w:color w:val="000000" w:themeColor="text1"/>
-        </w:rPr>
-      </w:pPr>
-      <w:r>
-        <w:rPr>
-          <w:rFonts w:ascii="Palatino" w:eastAsia="DFPFangSongW4-B5" w:hAnsi="Palatino"/>
+          <w:rFonts w:ascii="Inria Serif" w:eastAsia="DFPFangSongW4-B5" w:hAnsi="Inria Serif"/>
+          <w:color w:val="000000" w:themeColor="text1"/>
+        </w:rPr>
+      </w:pPr>
+      <w:r>
+        <w:rPr>
+          <w:rFonts w:ascii="Inria Serif" w:eastAsia="DFPFangSongW4-B5" w:hAnsi="Inria Serif"/>
           <w:color w:val="000000" w:themeColor="text1"/>
         </w:rPr>
         <w:t>2020</w:t>
@@ -476,13 +589,13 @@
           <w:numId w:val="3"/>
         </w:numPr>
         <w:rPr>
-          <w:rFonts w:ascii="Palatino" w:eastAsia="DFPFangSongW4-B5" w:hAnsi="Palatino"/>
-          <w:color w:val="000000" w:themeColor="text1"/>
-        </w:rPr>
-      </w:pPr>
-      <w:r>
-        <w:rPr>
-          <w:rFonts w:ascii="Palatino" w:eastAsia="DFPFangSongW4-B5" w:hAnsi="Palatino"/>
+          <w:rFonts w:ascii="Inria Serif" w:eastAsia="DFPFangSongW4-B5" w:hAnsi="Inria Serif"/>
+          <w:color w:val="000000" w:themeColor="text1"/>
+        </w:rPr>
+      </w:pPr>
+      <w:r>
+        <w:rPr>
+          <w:rFonts w:ascii="Inria Serif" w:eastAsia="DFPFangSongW4-B5" w:hAnsi="Inria Serif"/>
           <w:color w:val="000000" w:themeColor="text1"/>
         </w:rPr>
         <w:t xml:space="preserve">KKBOX Hackathon 2020 - </w:t>
@@ -490,7 +603,7 @@
       <w:proofErr w:type="spellStart"/>
       <w:r>
         <w:rPr>
-          <w:rFonts w:ascii="Palatino" w:eastAsia="DFPFangSongW4-B5" w:hAnsi="Palatino"/>
+          <w:rFonts w:ascii="Inria Serif" w:eastAsia="DFPFangSongW4-B5" w:hAnsi="Inria Serif"/>
           <w:color w:val="000000" w:themeColor="text1"/>
         </w:rPr>
         <w:t>第一名</w:t>
@@ -498,7 +611,7 @@
       <w:proofErr w:type="spellEnd"/>
       <w:r>
         <w:rPr>
-          <w:rFonts w:ascii="Palatino" w:eastAsia="DFPFangSongW4-B5" w:hAnsi="Palatino"/>
+          <w:rFonts w:ascii="Inria Serif" w:eastAsia="DFPFangSongW4-B5" w:hAnsi="Inria Serif"/>
           <w:color w:val="000000" w:themeColor="text1"/>
         </w:rPr>
         <w:t xml:space="preserve"> [1]</w:t>
@@ -511,13 +624,13 @@
           <w:numId w:val="3"/>
         </w:numPr>
         <w:rPr>
-          <w:rFonts w:ascii="Palatino" w:eastAsia="DFPFangSongW4-B5" w:hAnsi="Palatino"/>
-          <w:color w:val="000000" w:themeColor="text1"/>
-        </w:rPr>
-      </w:pPr>
-      <w:r>
-        <w:rPr>
-          <w:rFonts w:ascii="Palatino" w:eastAsia="DFPFangSongW4-B5" w:hAnsi="Palatino"/>
+          <w:rFonts w:ascii="Inria Serif" w:eastAsia="DFPFangSongW4-B5" w:hAnsi="Inria Serif"/>
+          <w:color w:val="000000" w:themeColor="text1"/>
+        </w:rPr>
+      </w:pPr>
+      <w:r>
+        <w:rPr>
+          <w:rFonts w:ascii="Inria Serif" w:eastAsia="DFPFangSongW4-B5" w:hAnsi="Inria Serif"/>
           <w:color w:val="000000" w:themeColor="text1"/>
         </w:rPr>
         <w:t xml:space="preserve">IT </w:t>
@@ -525,7 +638,7 @@
       <w:proofErr w:type="spellStart"/>
       <w:r>
         <w:rPr>
-          <w:rFonts w:ascii="Palatino" w:eastAsia="DFPFangSongW4-B5" w:hAnsi="Palatino"/>
+          <w:rFonts w:ascii="Inria Serif" w:eastAsia="DFPFangSongW4-B5" w:hAnsi="Inria Serif"/>
           <w:color w:val="000000" w:themeColor="text1"/>
         </w:rPr>
         <w:t>幫鐵人賽</w:t>
@@ -533,7 +646,7 @@
       <w:proofErr w:type="spellEnd"/>
       <w:r>
         <w:rPr>
-          <w:rFonts w:ascii="Palatino" w:eastAsia="DFPFangSongW4-B5" w:hAnsi="Palatino"/>
+          <w:rFonts w:ascii="Inria Serif" w:eastAsia="DFPFangSongW4-B5" w:hAnsi="Inria Serif"/>
           <w:color w:val="000000" w:themeColor="text1"/>
         </w:rPr>
         <w:t xml:space="preserve"> 2020 - </w:t>
@@ -541,7 +654,7 @@
       <w:proofErr w:type="spellStart"/>
       <w:r>
         <w:rPr>
-          <w:rFonts w:ascii="Palatino" w:eastAsia="DFPFangSongW4-B5" w:hAnsi="Palatino"/>
+          <w:rFonts w:ascii="Inria Serif" w:eastAsia="DFPFangSongW4-B5" w:hAnsi="Inria Serif"/>
           <w:color w:val="000000" w:themeColor="text1"/>
         </w:rPr>
         <w:t>進行中</w:t>
@@ -549,7 +662,7 @@
       <w:proofErr w:type="spellEnd"/>
       <w:r>
         <w:rPr>
-          <w:rFonts w:ascii="Palatino" w:eastAsia="DFPFangSongW4-B5" w:hAnsi="Palatino"/>
+          <w:rFonts w:ascii="Inria Serif" w:eastAsia="DFPFangSongW4-B5" w:hAnsi="Inria Serif"/>
           <w:color w:val="000000" w:themeColor="text1"/>
         </w:rPr>
         <w:t>...</w:t>
@@ -562,14 +675,14 @@
           <w:numId w:val="3"/>
         </w:numPr>
         <w:rPr>
-          <w:rFonts w:ascii="Palatino" w:eastAsia="DFPFangSongW4-B5" w:hAnsi="Palatino"/>
-          <w:color w:val="000000" w:themeColor="text1"/>
-          <w:lang w:eastAsia="zh-TW"/>
-        </w:rPr>
-      </w:pPr>
-      <w:r>
-        <w:rPr>
-          <w:rFonts w:ascii="Palatino" w:eastAsia="DFPFangSongW4-B5" w:hAnsi="Palatino"/>
+          <w:rFonts w:ascii="Inria Serif" w:eastAsia="DFPFangSongW4-B5" w:hAnsi="Inria Serif"/>
+          <w:color w:val="000000" w:themeColor="text1"/>
+          <w:lang w:eastAsia="zh-TW"/>
+        </w:rPr>
+      </w:pPr>
+      <w:r>
+        <w:rPr>
+          <w:rFonts w:ascii="Inria Serif" w:eastAsia="DFPFangSongW4-B5" w:hAnsi="Inria Serif"/>
           <w:color w:val="000000" w:themeColor="text1"/>
           <w:lang w:eastAsia="zh-TW"/>
         </w:rPr>
@@ -577,7 +690,7 @@
       </w:r>
       <w:r>
         <w:rPr>
-          <w:rFonts w:ascii="Palatino" w:eastAsia="DFPFangSongW4-B5" w:hAnsi="Palatino"/>
+          <w:rFonts w:ascii="Inria Serif" w:eastAsia="DFPFangSongW4-B5" w:hAnsi="Inria Serif"/>
           <w:color w:val="000000" w:themeColor="text1"/>
           <w:lang w:eastAsia="zh-TW"/>
         </w:rPr>
@@ -591,13 +704,13 @@
           <w:numId w:val="2"/>
         </w:numPr>
         <w:rPr>
-          <w:rFonts w:ascii="Palatino" w:eastAsia="DFPFangSongW4-B5" w:hAnsi="Palatino"/>
-          <w:color w:val="000000" w:themeColor="text1"/>
-        </w:rPr>
-      </w:pPr>
-      <w:r>
-        <w:rPr>
-          <w:rFonts w:ascii="Palatino" w:eastAsia="DFPFangSongW4-B5" w:hAnsi="Palatino"/>
+          <w:rFonts w:ascii="Inria Serif" w:eastAsia="DFPFangSongW4-B5" w:hAnsi="Inria Serif"/>
+          <w:color w:val="000000" w:themeColor="text1"/>
+        </w:rPr>
+      </w:pPr>
+      <w:r>
+        <w:rPr>
+          <w:rFonts w:ascii="Inria Serif" w:eastAsia="DFPFangSongW4-B5" w:hAnsi="Inria Serif"/>
           <w:color w:val="000000" w:themeColor="text1"/>
         </w:rPr>
         <w:t>2019</w:t>
@@ -610,14 +723,14 @@
           <w:numId w:val="4"/>
         </w:numPr>
         <w:rPr>
-          <w:rFonts w:ascii="Palatino" w:eastAsia="DFPFangSongW4-B5" w:hAnsi="Palatino"/>
+          <w:rFonts w:ascii="Inria Serif" w:eastAsia="DFPFangSongW4-B5" w:hAnsi="Inria Serif"/>
           <w:color w:val="000000" w:themeColor="text1"/>
         </w:rPr>
       </w:pPr>
       <w:proofErr w:type="spellStart"/>
       <w:r>
         <w:rPr>
-          <w:rFonts w:ascii="Palatino" w:eastAsia="DFPFangSongW4-B5" w:hAnsi="Palatino"/>
+          <w:rFonts w:ascii="Inria Serif" w:eastAsia="DFPFangSongW4-B5" w:hAnsi="Inria Serif"/>
           <w:color w:val="000000" w:themeColor="text1"/>
         </w:rPr>
         <w:t>成大</w:t>
@@ -625,7 +738,7 @@
       <w:proofErr w:type="spellEnd"/>
       <w:r>
         <w:rPr>
-          <w:rFonts w:ascii="Palatino" w:eastAsia="DFPFangSongW4-B5" w:hAnsi="Palatino"/>
+          <w:rFonts w:ascii="Inria Serif" w:eastAsia="DFPFangSongW4-B5" w:hAnsi="Inria Serif"/>
           <w:color w:val="000000" w:themeColor="text1"/>
         </w:rPr>
         <w:t xml:space="preserve"> ITSA GEEK - </w:t>
@@ -633,7 +746,7 @@
       <w:proofErr w:type="spellStart"/>
       <w:r>
         <w:rPr>
-          <w:rFonts w:ascii="Palatino" w:eastAsia="DFPFangSongW4-B5" w:hAnsi="Palatino"/>
+          <w:rFonts w:ascii="Inria Serif" w:eastAsia="DFPFangSongW4-B5" w:hAnsi="Inria Serif"/>
           <w:color w:val="000000" w:themeColor="text1"/>
         </w:rPr>
         <w:t>晉級決賽</w:t>
@@ -641,7 +754,7 @@
       <w:proofErr w:type="spellEnd"/>
       <w:r>
         <w:rPr>
-          <w:rFonts w:ascii="Palatino" w:eastAsia="DFPFangSongW4-B5" w:hAnsi="Palatino"/>
+          <w:rFonts w:ascii="Inria Serif" w:eastAsia="DFPFangSongW4-B5" w:hAnsi="Inria Serif"/>
           <w:color w:val="000000" w:themeColor="text1"/>
         </w:rPr>
         <w:t xml:space="preserve"> [3]</w:t>
@@ -654,14 +767,14 @@
           <w:numId w:val="4"/>
         </w:numPr>
         <w:rPr>
-          <w:rFonts w:ascii="Palatino" w:eastAsia="DFPFangSongW4-B5" w:hAnsi="Palatino"/>
-          <w:color w:val="000000" w:themeColor="text1"/>
-          <w:lang w:eastAsia="zh-TW"/>
-        </w:rPr>
-      </w:pPr>
-      <w:r>
-        <w:rPr>
-          <w:rFonts w:ascii="Palatino" w:eastAsia="DFPFangSongW4-B5" w:hAnsi="Palatino"/>
+          <w:rFonts w:ascii="Inria Serif" w:eastAsia="DFPFangSongW4-B5" w:hAnsi="Inria Serif"/>
+          <w:color w:val="000000" w:themeColor="text1"/>
+          <w:lang w:eastAsia="zh-TW"/>
+        </w:rPr>
+      </w:pPr>
+      <w:r>
+        <w:rPr>
+          <w:rFonts w:ascii="Inria Serif" w:eastAsia="DFPFangSongW4-B5" w:hAnsi="Inria Serif"/>
           <w:color w:val="000000" w:themeColor="text1"/>
           <w:lang w:eastAsia="zh-TW"/>
         </w:rPr>
@@ -669,7 +782,7 @@
       </w:r>
       <w:r>
         <w:rPr>
-          <w:rFonts w:ascii="Palatino" w:eastAsia="DFPFangSongW4-B5" w:hAnsi="Palatino"/>
+          <w:rFonts w:ascii="Inria Serif" w:eastAsia="DFPFangSongW4-B5" w:hAnsi="Inria Serif"/>
           <w:color w:val="000000" w:themeColor="text1"/>
           <w:lang w:eastAsia="zh-TW"/>
         </w:rPr>
@@ -677,7 +790,7 @@
       </w:r>
       <w:r>
         <w:rPr>
-          <w:rFonts w:ascii="Palatino" w:eastAsia="DFPFangSongW4-B5" w:hAnsi="Palatino"/>
+          <w:rFonts w:ascii="Inria Serif" w:eastAsia="DFPFangSongW4-B5" w:hAnsi="Inria Serif"/>
           <w:color w:val="000000" w:themeColor="text1"/>
           <w:lang w:eastAsia="zh-TW"/>
         </w:rPr>
@@ -685,7 +798,7 @@
       </w:r>
       <w:r>
         <w:rPr>
-          <w:rFonts w:ascii="Palatino" w:eastAsia="DFPFangSongW4-B5" w:hAnsi="Palatino"/>
+          <w:rFonts w:ascii="Inria Serif" w:eastAsia="DFPFangSongW4-B5" w:hAnsi="Inria Serif"/>
           <w:color w:val="000000" w:themeColor="text1"/>
           <w:lang w:eastAsia="zh-TW"/>
         </w:rPr>
@@ -699,14 +812,14 @@
           <w:numId w:val="4"/>
         </w:numPr>
         <w:rPr>
-          <w:rFonts w:ascii="Palatino" w:eastAsia="DFPFangSongW4-B5" w:hAnsi="Palatino"/>
+          <w:rFonts w:ascii="Inria Serif" w:eastAsia="DFPFangSongW4-B5" w:hAnsi="Inria Serif"/>
           <w:color w:val="000000" w:themeColor="text1"/>
         </w:rPr>
       </w:pPr>
       <w:proofErr w:type="spellStart"/>
       <w:r>
         <w:rPr>
-          <w:rFonts w:ascii="Palatino" w:eastAsia="DFPFangSongW4-B5" w:hAnsi="Palatino"/>
+          <w:rFonts w:ascii="Inria Serif" w:eastAsia="DFPFangSongW4-B5" w:hAnsi="Inria Serif"/>
           <w:color w:val="000000" w:themeColor="text1"/>
         </w:rPr>
         <w:t>台達電子獎助學金</w:t>
@@ -718,7 +831,7 @@
         <w:pStyle w:val="3"/>
         <w:spacing w:afterLines="100" w:after="240"/>
         <w:rPr>
-          <w:rFonts w:ascii="Palatino" w:eastAsia="DFPFangSongW4-B5" w:hAnsi="Palatino"/>
+          <w:rFonts w:ascii="Inria Serif" w:eastAsia="DFPFangSongW4-B5" w:hAnsi="Inria Serif"/>
           <w:color w:val="000000" w:themeColor="text1"/>
           <w:sz w:val="32"/>
           <w:szCs w:val="32"/>
@@ -727,7 +840,7 @@
       </w:pPr>
       <w:r>
         <w:rPr>
-          <w:rFonts w:ascii="Palatino" w:eastAsia="DFPFangSongW4-B5" w:hAnsi="Palatino"/>
+          <w:rFonts w:ascii="Inria Serif" w:eastAsia="DFPFangSongW4-B5" w:hAnsi="Inria Serif"/>
           <w:color w:val="000000" w:themeColor="text1"/>
           <w:sz w:val="32"/>
           <w:szCs w:val="32"/>
@@ -737,7 +850,7 @@
       </w:r>
       <w:r>
         <w:rPr>
-          <w:rFonts w:ascii="Palatino" w:eastAsia="DFPFangSongW4-B5" w:hAnsi="Palatino"/>
+          <w:rFonts w:ascii="Inria Serif" w:eastAsia="DFPFangSongW4-B5" w:hAnsi="Inria Serif"/>
           <w:color w:val="000000" w:themeColor="text1"/>
           <w:sz w:val="32"/>
           <w:szCs w:val="32"/>
@@ -747,7 +860,7 @@
       </w:r>
       <w:r>
         <w:rPr>
-          <w:rFonts w:ascii="Palatino" w:eastAsia="DFPFangSongW4-B5" w:hAnsi="Palatino"/>
+          <w:rFonts w:ascii="Inria Serif" w:eastAsia="DFPFangSongW4-B5" w:hAnsi="Inria Serif"/>
           <w:color w:val="000000" w:themeColor="text1"/>
           <w:sz w:val="32"/>
           <w:szCs w:val="32"/>
@@ -761,13 +874,13 @@
         <w:pStyle w:val="a0"/>
         <w:ind w:left="510"/>
         <w:rPr>
-          <w:rFonts w:ascii="Palatino" w:eastAsia="DFPFangSongW4-B5" w:hAnsi="Palatino"/>
-          <w:lang w:eastAsia="zh-TW"/>
-        </w:rPr>
-      </w:pPr>
-      <w:r>
-        <w:rPr>
-          <w:rFonts w:ascii="Palatino" w:eastAsia="DFPFangSongW4-B5" w:hAnsi="Palatino"/>
+          <w:rFonts w:ascii="Inria Serif" w:eastAsia="DFPFangSongW4-B5" w:hAnsi="Inria Serif"/>
+          <w:lang w:eastAsia="zh-TW"/>
+        </w:rPr>
+      </w:pPr>
+      <w:r>
+        <w:rPr>
+          <w:rFonts w:ascii="Inria Serif" w:eastAsia="DFPFangSongW4-B5" w:hAnsi="Inria Serif"/>
           <w:noProof/>
           <w:lang w:eastAsia="zh-TW"/>
         </w:rPr>
@@ -821,20 +934,20 @@
           <w:numId w:val="15"/>
         </w:numPr>
         <w:rPr>
-          <w:rFonts w:ascii="Palatino" w:eastAsia="DFPFangSongW4-B5" w:hAnsi="Palatino"/>
-          <w:color w:val="000000" w:themeColor="text1"/>
-        </w:rPr>
-      </w:pPr>
-      <w:r>
-        <w:rPr>
-          <w:rFonts w:ascii="Palatino" w:eastAsia="DFPFangSongW4-B5" w:hAnsi="Palatino"/>
+          <w:rFonts w:ascii="Inria Serif" w:eastAsia="DFPFangSongW4-B5" w:hAnsi="Inria Serif"/>
+          <w:color w:val="000000" w:themeColor="text1"/>
+        </w:rPr>
+      </w:pPr>
+      <w:r>
+        <w:rPr>
+          <w:rFonts w:ascii="Inria Serif" w:eastAsia="DFPFangSongW4-B5" w:hAnsi="Inria Serif"/>
           <w:color w:val="000000" w:themeColor="text1"/>
         </w:rPr>
         <w:t>Rank in Class: 18/57 (31.5%)</w:t>
       </w:r>
       <w:r>
         <w:rPr>
-          <w:rFonts w:ascii="Palatino" w:eastAsia="DFPFangSongW4-B5" w:hAnsi="Palatino"/>
+          <w:rFonts w:ascii="Inria Serif" w:eastAsia="DFPFangSongW4-B5" w:hAnsi="Inria Serif"/>
           <w:noProof/>
           <w:color w:val="000000" w:themeColor="text1"/>
           <w:sz w:val="32"/>
@@ -851,13 +964,13 @@
           <w:numId w:val="15"/>
         </w:numPr>
         <w:rPr>
-          <w:rFonts w:ascii="Palatino" w:eastAsia="DFPFangSongW4-B5" w:hAnsi="Palatino"/>
-          <w:color w:val="000000" w:themeColor="text1"/>
-        </w:rPr>
-      </w:pPr>
-      <w:r>
-        <w:rPr>
-          <w:rFonts w:ascii="Palatino" w:eastAsia="DFPFangSongW4-B5" w:hAnsi="Palatino"/>
+          <w:rFonts w:ascii="Inria Serif" w:eastAsia="DFPFangSongW4-B5" w:hAnsi="Inria Serif"/>
+          <w:color w:val="000000" w:themeColor="text1"/>
+        </w:rPr>
+      </w:pPr>
+      <w:r>
+        <w:rPr>
+          <w:rFonts w:ascii="Inria Serif" w:eastAsia="DFPFangSongW4-B5" w:hAnsi="Inria Serif"/>
           <w:color w:val="000000" w:themeColor="text1"/>
         </w:rPr>
         <w:t>Overall GPA: 3.15</w:t>
@@ -870,20 +983,20 @@
           <w:numId w:val="15"/>
         </w:numPr>
         <w:rPr>
-          <w:rFonts w:ascii="Palatino" w:eastAsia="DFPFangSongW4-B5" w:hAnsi="Palatino"/>
-          <w:color w:val="000000" w:themeColor="text1"/>
-        </w:rPr>
-      </w:pPr>
-      <w:r>
-        <w:rPr>
-          <w:rFonts w:ascii="Palatino" w:eastAsia="DFPFangSongW4-B5" w:hAnsi="Palatino"/>
+          <w:rFonts w:ascii="Inria Serif" w:eastAsia="DFPFangSongW4-B5" w:hAnsi="Inria Serif"/>
+          <w:color w:val="000000" w:themeColor="text1"/>
+        </w:rPr>
+      </w:pPr>
+      <w:r>
+        <w:rPr>
+          <w:rFonts w:ascii="Inria Serif" w:eastAsia="DFPFangSongW4-B5" w:hAnsi="Inria Serif"/>
           <w:color w:val="000000" w:themeColor="text1"/>
         </w:rPr>
         <w:t>Last 60 C</w:t>
       </w:r>
       <w:r>
         <w:rPr>
-          <w:rFonts w:ascii="Palatino" w:eastAsia="DFPFangSongW4-B5" w:hAnsi="Palatino"/>
+          <w:rFonts w:ascii="Inria Serif" w:eastAsia="DFPFangSongW4-B5" w:hAnsi="Inria Serif"/>
           <w:color w:val="000000" w:themeColor="text1"/>
         </w:rPr>
         <w:t>redits: 3.5</w:t>
@@ -896,20 +1009,20 @@
           <w:numId w:val="15"/>
         </w:numPr>
         <w:rPr>
-          <w:rFonts w:ascii="Palatino" w:eastAsia="DFPFangSongW4-B5" w:hAnsi="Palatino"/>
-          <w:color w:val="000000" w:themeColor="text1"/>
-        </w:rPr>
-      </w:pPr>
-      <w:r>
-        <w:rPr>
-          <w:rFonts w:ascii="Palatino" w:eastAsia="DFPFangSongW4-B5" w:hAnsi="Palatino"/>
+          <w:rFonts w:ascii="Inria Serif" w:eastAsia="DFPFangSongW4-B5" w:hAnsi="Inria Serif"/>
+          <w:color w:val="000000" w:themeColor="text1"/>
+        </w:rPr>
+      </w:pPr>
+      <w:r>
+        <w:rPr>
+          <w:rFonts w:ascii="Inria Serif" w:eastAsia="DFPFangSongW4-B5" w:hAnsi="Inria Serif"/>
           <w:color w:val="000000" w:themeColor="text1"/>
         </w:rPr>
         <w:t>Junior / S</w:t>
       </w:r>
       <w:r>
         <w:rPr>
-          <w:rFonts w:ascii="Palatino" w:eastAsia="DFPFangSongW4-B5" w:hAnsi="Palatino"/>
+          <w:rFonts w:ascii="Inria Serif" w:eastAsia="DFPFangSongW4-B5" w:hAnsi="Inria Serif"/>
           <w:color w:val="000000" w:themeColor="text1"/>
         </w:rPr>
         <w:t>enior GPA: 3.53</w:t>
@@ -920,7 +1033,7 @@
         <w:pStyle w:val="3"/>
         <w:spacing w:afterLines="100" w:after="240"/>
         <w:rPr>
-          <w:rFonts w:ascii="Palatino" w:eastAsia="DFPFangSongW4-B5" w:hAnsi="Palatino"/>
+          <w:rFonts w:ascii="Inria Serif" w:eastAsia="DFPFangSongW4-B5" w:hAnsi="Inria Serif"/>
           <w:color w:val="000000" w:themeColor="text1"/>
           <w:sz w:val="32"/>
           <w:szCs w:val="32"/>
@@ -928,7 +1041,7 @@
       </w:pPr>
       <w:r>
         <w:rPr>
-          <w:rFonts w:ascii="Palatino" w:eastAsia="DFPFangSongW4-B5" w:hAnsi="Palatino"/>
+          <w:rFonts w:ascii="Inria Serif" w:eastAsia="DFPFangSongW4-B5" w:hAnsi="Inria Serif"/>
           <w:color w:val="000000" w:themeColor="text1"/>
           <w:sz w:val="32"/>
           <w:szCs w:val="32"/>
@@ -946,14 +1059,14 @@
         </w:pBdr>
         <w:ind w:left="0"/>
         <w:rPr>
-          <w:rFonts w:ascii="Palatino" w:eastAsia="DFPFangSongW4-B5" w:hAnsi="Palatino"/>
-          <w:color w:val="000000" w:themeColor="text1"/>
-          <w:lang w:eastAsia="zh-TW"/>
-        </w:rPr>
-      </w:pPr>
-      <w:r>
-        <w:rPr>
-          <w:rFonts w:ascii="Palatino" w:eastAsia="DFPFangSongW4-B5" w:hAnsi="Palatino"/>
+          <w:rFonts w:ascii="Inria Serif" w:eastAsia="DFPFangSongW4-B5" w:hAnsi="Inria Serif"/>
+          <w:color w:val="000000" w:themeColor="text1"/>
+          <w:lang w:eastAsia="zh-TW"/>
+        </w:rPr>
+      </w:pPr>
+      <w:r>
+        <w:rPr>
+          <w:rFonts w:ascii="Inria Serif" w:eastAsia="DFPFangSongW4-B5" w:hAnsi="Inria Serif"/>
           <w:color w:val="000000" w:themeColor="text1"/>
           <w:lang w:eastAsia="zh-TW"/>
         </w:rPr>
@@ -968,14 +1081,14 @@
         </w:pBdr>
         <w:ind w:left="0"/>
         <w:rPr>
-          <w:rFonts w:ascii="Palatino" w:eastAsia="DFPFangSongW4-B5" w:hAnsi="Palatino"/>
-          <w:color w:val="000000" w:themeColor="text1"/>
-          <w:lang w:eastAsia="zh-TW"/>
-        </w:rPr>
-      </w:pPr>
-      <w:r>
-        <w:rPr>
-          <w:rFonts w:ascii="Palatino" w:eastAsia="DFPFangSongW4-B5" w:hAnsi="Palatino"/>
+          <w:rFonts w:ascii="Inria Serif" w:eastAsia="DFPFangSongW4-B5" w:hAnsi="Inria Serif"/>
+          <w:color w:val="000000" w:themeColor="text1"/>
+          <w:lang w:eastAsia="zh-TW"/>
+        </w:rPr>
+      </w:pPr>
+      <w:r>
+        <w:rPr>
+          <w:rFonts w:ascii="Inria Serif" w:eastAsia="DFPFangSongW4-B5" w:hAnsi="Inria Serif"/>
           <w:color w:val="000000" w:themeColor="text1"/>
           <w:lang w:eastAsia="zh-TW"/>
         </w:rPr>
@@ -989,27 +1102,27 @@
           <w:numId w:val="6"/>
         </w:numPr>
         <w:rPr>
-          <w:rFonts w:ascii="Palatino" w:eastAsia="DFPFangSongW4-B5" w:hAnsi="Palatino"/>
-          <w:color w:val="000000" w:themeColor="text1"/>
-        </w:rPr>
-      </w:pPr>
-      <w:r>
-        <w:rPr>
-          <w:rFonts w:ascii="Palatino" w:eastAsia="DFPFangSongW4-B5" w:hAnsi="Palatino"/>
+          <w:rFonts w:ascii="Inria Serif" w:eastAsia="DFPFangSongW4-B5" w:hAnsi="Inria Serif"/>
+          <w:color w:val="000000" w:themeColor="text1"/>
+        </w:rPr>
+      </w:pPr>
+      <w:r>
+        <w:rPr>
+          <w:rFonts w:ascii="Inria Serif" w:eastAsia="DFPFangSongW4-B5" w:hAnsi="Inria Serif"/>
           <w:color w:val="000000" w:themeColor="text1"/>
         </w:rPr>
         <w:t>Intern @</w:t>
       </w:r>
       <w:r>
         <w:rPr>
-          <w:rFonts w:ascii="Palatino" w:eastAsia="DFPFangSongW4-B5" w:hAnsi="Palatino"/>
+          <w:rFonts w:ascii="Inria Serif" w:eastAsia="DFPFangSongW4-B5" w:hAnsi="Inria Serif"/>
           <w:color w:val="000000" w:themeColor="text1"/>
         </w:rPr>
         <w:t>友嘉實業</w:t>
       </w:r>
       <w:r>
         <w:rPr>
-          <w:rFonts w:ascii="Palatino" w:eastAsia="DFPFangSongW4-B5" w:hAnsi="Palatino"/>
+          <w:rFonts w:ascii="Inria Serif" w:eastAsia="DFPFangSongW4-B5" w:hAnsi="Inria Serif"/>
           <w:color w:val="000000" w:themeColor="text1"/>
         </w:rPr>
         <w:t xml:space="preserve"> - </w:t>
@@ -1017,7 +1130,7 @@
       <w:proofErr w:type="spellStart"/>
       <w:r>
         <w:rPr>
-          <w:rFonts w:ascii="Palatino" w:eastAsia="DFPFangSongW4-B5" w:hAnsi="Palatino"/>
+          <w:rFonts w:ascii="Inria Serif" w:eastAsia="DFPFangSongW4-B5" w:hAnsi="Inria Serif"/>
           <w:color w:val="000000" w:themeColor="text1"/>
         </w:rPr>
         <w:t>資訊部</w:t>
@@ -1031,14 +1144,14 @@
           <w:numId w:val="7"/>
         </w:numPr>
         <w:rPr>
-          <w:rFonts w:ascii="Palatino" w:eastAsia="DFPFangSongW4-B5" w:hAnsi="Palatino"/>
-          <w:color w:val="000000" w:themeColor="text1"/>
-          <w:lang w:eastAsia="zh-TW"/>
-        </w:rPr>
-      </w:pPr>
-      <w:r>
-        <w:rPr>
-          <w:rFonts w:ascii="Palatino" w:eastAsia="DFPFangSongW4-B5" w:hAnsi="Palatino"/>
+          <w:rFonts w:ascii="Inria Serif" w:eastAsia="DFPFangSongW4-B5" w:hAnsi="Inria Serif"/>
+          <w:color w:val="000000" w:themeColor="text1"/>
+          <w:lang w:eastAsia="zh-TW"/>
+        </w:rPr>
+      </w:pPr>
+      <w:r>
+        <w:rPr>
+          <w:rFonts w:ascii="Inria Serif" w:eastAsia="DFPFangSongW4-B5" w:hAnsi="Inria Serif"/>
           <w:color w:val="000000" w:themeColor="text1"/>
           <w:lang w:eastAsia="zh-TW"/>
         </w:rPr>
@@ -1052,20 +1165,20 @@
           <w:numId w:val="6"/>
         </w:numPr>
         <w:rPr>
-          <w:rFonts w:ascii="Palatino" w:eastAsia="DFPFangSongW4-B5" w:hAnsi="Palatino"/>
-          <w:color w:val="000000" w:themeColor="text1"/>
-        </w:rPr>
-      </w:pPr>
-      <w:r>
-        <w:rPr>
-          <w:rFonts w:ascii="Palatino" w:eastAsia="DFPFangSongW4-B5" w:hAnsi="Palatino"/>
+          <w:rFonts w:ascii="Inria Serif" w:eastAsia="DFPFangSongW4-B5" w:hAnsi="Inria Serif"/>
+          <w:color w:val="000000" w:themeColor="text1"/>
+        </w:rPr>
+      </w:pPr>
+      <w:r>
+        <w:rPr>
+          <w:rFonts w:ascii="Inria Serif" w:eastAsia="DFPFangSongW4-B5" w:hAnsi="Inria Serif"/>
           <w:color w:val="000000" w:themeColor="text1"/>
         </w:rPr>
         <w:t>Intern @</w:t>
       </w:r>
       <w:r>
         <w:rPr>
-          <w:rFonts w:ascii="Palatino" w:eastAsia="DFPFangSongW4-B5" w:hAnsi="Palatino"/>
+          <w:rFonts w:ascii="Inria Serif" w:eastAsia="DFPFangSongW4-B5" w:hAnsi="Inria Serif"/>
           <w:color w:val="000000" w:themeColor="text1"/>
         </w:rPr>
         <w:t>馬唯科技</w:t>
@@ -1078,14 +1191,14 @@
           <w:numId w:val="8"/>
         </w:numPr>
         <w:rPr>
-          <w:rFonts w:ascii="Palatino" w:eastAsia="DFPFangSongW4-B5" w:hAnsi="Palatino"/>
+          <w:rFonts w:ascii="Inria Serif" w:eastAsia="DFPFangSongW4-B5" w:hAnsi="Inria Serif"/>
           <w:color w:val="000000" w:themeColor="text1"/>
         </w:rPr>
       </w:pPr>
       <w:proofErr w:type="spellStart"/>
       <w:r>
         <w:rPr>
-          <w:rFonts w:ascii="Palatino" w:eastAsia="DFPFangSongW4-B5" w:hAnsi="Palatino"/>
+          <w:rFonts w:ascii="Inria Serif" w:eastAsia="DFPFangSongW4-B5" w:hAnsi="Inria Serif"/>
           <w:color w:val="000000" w:themeColor="text1"/>
         </w:rPr>
         <w:t>電路板檢修</w:t>
@@ -1099,13 +1212,13 @@
           <w:numId w:val="6"/>
         </w:numPr>
         <w:rPr>
-          <w:rFonts w:ascii="Palatino" w:eastAsia="DFPFangSongW4-B5" w:hAnsi="Palatino"/>
-          <w:color w:val="000000" w:themeColor="text1"/>
-        </w:rPr>
-      </w:pPr>
-      <w:r>
-        <w:rPr>
-          <w:rFonts w:ascii="Palatino" w:eastAsia="DFPFangSongW4-B5" w:hAnsi="Palatino"/>
+          <w:rFonts w:ascii="Inria Serif" w:eastAsia="DFPFangSongW4-B5" w:hAnsi="Inria Serif"/>
+          <w:color w:val="000000" w:themeColor="text1"/>
+        </w:rPr>
+      </w:pPr>
+      <w:r>
+        <w:rPr>
+          <w:rFonts w:ascii="Inria Serif" w:eastAsia="DFPFangSongW4-B5" w:hAnsi="Inria Serif"/>
           <w:color w:val="000000" w:themeColor="text1"/>
         </w:rPr>
         <w:t>Intern @Robert Bosch - Product Quality Improvement</w:t>
@@ -1118,14 +1231,14 @@
           <w:numId w:val="9"/>
         </w:numPr>
         <w:rPr>
-          <w:rFonts w:ascii="Palatino" w:eastAsia="DFPFangSongW4-B5" w:hAnsi="Palatino"/>
-          <w:color w:val="000000" w:themeColor="text1"/>
-          <w:lang w:eastAsia="zh-TW"/>
-        </w:rPr>
-      </w:pPr>
-      <w:r>
-        <w:rPr>
-          <w:rFonts w:ascii="Palatino" w:eastAsia="DFPFangSongW4-B5" w:hAnsi="Palatino"/>
+          <w:rFonts w:ascii="Inria Serif" w:eastAsia="DFPFangSongW4-B5" w:hAnsi="Inria Serif"/>
+          <w:color w:val="000000" w:themeColor="text1"/>
+          <w:lang w:eastAsia="zh-TW"/>
+        </w:rPr>
+      </w:pPr>
+      <w:r>
+        <w:rPr>
+          <w:rFonts w:ascii="Inria Serif" w:eastAsia="DFPFangSongW4-B5" w:hAnsi="Inria Serif"/>
           <w:color w:val="000000" w:themeColor="text1"/>
           <w:lang w:eastAsia="zh-TW"/>
         </w:rPr>
@@ -1139,14 +1252,14 @@
           <w:numId w:val="9"/>
         </w:numPr>
         <w:rPr>
-          <w:rFonts w:ascii="Palatino" w:eastAsia="DFPFangSongW4-B5" w:hAnsi="Palatino"/>
-          <w:color w:val="000000" w:themeColor="text1"/>
-          <w:lang w:eastAsia="zh-TW"/>
-        </w:rPr>
-      </w:pPr>
-      <w:r>
-        <w:rPr>
-          <w:rFonts w:ascii="Palatino" w:eastAsia="DFPFangSongW4-B5" w:hAnsi="Palatino"/>
+          <w:rFonts w:ascii="Inria Serif" w:eastAsia="DFPFangSongW4-B5" w:hAnsi="Inria Serif"/>
+          <w:color w:val="000000" w:themeColor="text1"/>
+          <w:lang w:eastAsia="zh-TW"/>
+        </w:rPr>
+      </w:pPr>
+      <w:r>
+        <w:rPr>
+          <w:rFonts w:ascii="Inria Serif" w:eastAsia="DFPFangSongW4-B5" w:hAnsi="Inria Serif"/>
           <w:color w:val="000000" w:themeColor="text1"/>
           <w:lang w:eastAsia="zh-TW"/>
         </w:rPr>
@@ -1160,14 +1273,14 @@
           <w:numId w:val="9"/>
         </w:numPr>
         <w:rPr>
-          <w:rFonts w:ascii="Palatino" w:eastAsia="DFPFangSongW4-B5" w:hAnsi="Palatino"/>
-          <w:color w:val="000000" w:themeColor="text1"/>
-          <w:lang w:eastAsia="zh-TW"/>
-        </w:rPr>
-      </w:pPr>
-      <w:r>
-        <w:rPr>
-          <w:rFonts w:ascii="Palatino" w:eastAsia="DFPFangSongW4-B5" w:hAnsi="Palatino"/>
+          <w:rFonts w:ascii="Inria Serif" w:eastAsia="DFPFangSongW4-B5" w:hAnsi="Inria Serif"/>
+          <w:color w:val="000000" w:themeColor="text1"/>
+          <w:lang w:eastAsia="zh-TW"/>
+        </w:rPr>
+      </w:pPr>
+      <w:r>
+        <w:rPr>
+          <w:rFonts w:ascii="Inria Serif" w:eastAsia="DFPFangSongW4-B5" w:hAnsi="Inria Serif"/>
           <w:color w:val="000000" w:themeColor="text1"/>
           <w:lang w:eastAsia="zh-TW"/>
         </w:rPr>
@@ -1179,7 +1292,7 @@
         <w:pStyle w:val="3"/>
         <w:spacing w:afterLines="100" w:after="240"/>
         <w:rPr>
-          <w:rFonts w:ascii="Palatino" w:eastAsia="DFPFangSongW4-B5" w:hAnsi="Palatino"/>
+          <w:rFonts w:ascii="Inria Serif" w:eastAsia="DFPFangSongW4-B5" w:hAnsi="Inria Serif"/>
           <w:color w:val="000000" w:themeColor="text1"/>
           <w:sz w:val="32"/>
           <w:szCs w:val="32"/>
@@ -1189,7 +1302,7 @@
       <w:bookmarkStart w:id="3" w:name="header-n58"/>
       <w:r>
         <w:rPr>
-          <w:rFonts w:ascii="Palatino" w:eastAsia="DFPFangSongW4-B5" w:hAnsi="Palatino"/>
+          <w:rFonts w:ascii="Inria Serif" w:eastAsia="DFPFangSongW4-B5" w:hAnsi="Inria Serif"/>
           <w:color w:val="000000" w:themeColor="text1"/>
           <w:sz w:val="32"/>
           <w:szCs w:val="32"/>
@@ -1207,14 +1320,14 @@
         </w:pBdr>
         <w:ind w:left="0"/>
         <w:rPr>
-          <w:rFonts w:ascii="Palatino" w:eastAsia="DFPFangSongW4-B5" w:hAnsi="Palatino"/>
-          <w:color w:val="000000" w:themeColor="text1"/>
-          <w:lang w:eastAsia="zh-TW"/>
-        </w:rPr>
-      </w:pPr>
-      <w:r>
-        <w:rPr>
-          <w:rFonts w:ascii="Palatino" w:eastAsia="DFPFangSongW4-B5" w:hAnsi="Palatino"/>
+          <w:rFonts w:ascii="Inria Serif" w:eastAsia="DFPFangSongW4-B5" w:hAnsi="Inria Serif"/>
+          <w:color w:val="000000" w:themeColor="text1"/>
+          <w:lang w:eastAsia="zh-TW"/>
+        </w:rPr>
+      </w:pPr>
+      <w:r>
+        <w:rPr>
+          <w:rFonts w:ascii="Inria Serif" w:eastAsia="DFPFangSongW4-B5" w:hAnsi="Inria Serif"/>
           <w:color w:val="000000" w:themeColor="text1"/>
           <w:lang w:eastAsia="zh-TW"/>
         </w:rPr>
@@ -1222,7 +1335,7 @@
       </w:r>
       <w:r>
         <w:rPr>
-          <w:rFonts w:ascii="Palatino" w:eastAsia="DFPFangSongW4-B5" w:hAnsi="Palatino"/>
+          <w:rFonts w:ascii="Inria Serif" w:eastAsia="DFPFangSongW4-B5" w:hAnsi="Inria Serif"/>
           <w:color w:val="000000" w:themeColor="text1"/>
           <w:lang w:eastAsia="zh-TW"/>
         </w:rPr>
@@ -1230,7 +1343,7 @@
       </w:r>
       <w:r>
         <w:rPr>
-          <w:rFonts w:ascii="Palatino" w:eastAsia="DFPFangSongW4-B5" w:hAnsi="Palatino"/>
+          <w:rFonts w:ascii="Inria Serif" w:eastAsia="DFPFangSongW4-B5" w:hAnsi="Inria Serif"/>
           <w:color w:val="000000" w:themeColor="text1"/>
           <w:lang w:eastAsia="zh-TW"/>
         </w:rPr>
@@ -1238,7 +1351,7 @@
       </w:r>
       <w:r>
         <w:rPr>
-          <w:rFonts w:ascii="Palatino" w:eastAsia="DFPFangSongW4-B5" w:hAnsi="Palatino"/>
+          <w:rFonts w:ascii="Inria Serif" w:eastAsia="DFPFangSongW4-B5" w:hAnsi="Inria Serif"/>
           <w:color w:val="000000" w:themeColor="text1"/>
           <w:lang w:eastAsia="zh-TW"/>
         </w:rPr>
@@ -1246,7 +1359,7 @@
       </w:r>
       <w:r>
         <w:rPr>
-          <w:rFonts w:ascii="Palatino" w:eastAsia="DFPFangSongW4-B5" w:hAnsi="Palatino"/>
+          <w:rFonts w:ascii="Inria Serif" w:eastAsia="DFPFangSongW4-B5" w:hAnsi="Inria Serif"/>
           <w:color w:val="000000" w:themeColor="text1"/>
           <w:lang w:eastAsia="zh-TW"/>
         </w:rPr>
@@ -1260,14 +1373,14 @@
           <w:numId w:val="10"/>
         </w:numPr>
         <w:rPr>
-          <w:rFonts w:ascii="Palatino" w:eastAsia="DFPFangSongW4-B5" w:hAnsi="Palatino"/>
+          <w:rFonts w:ascii="Inria Serif" w:eastAsia="DFPFangSongW4-B5" w:hAnsi="Inria Serif"/>
           <w:color w:val="000000" w:themeColor="text1"/>
         </w:rPr>
       </w:pPr>
       <w:proofErr w:type="spellStart"/>
       <w:r>
         <w:rPr>
-          <w:rFonts w:ascii="Palatino" w:eastAsia="DFPFangSongW4-B5" w:hAnsi="Palatino"/>
+          <w:rFonts w:ascii="Inria Serif" w:eastAsia="DFPFangSongW4-B5" w:hAnsi="Inria Serif"/>
           <w:color w:val="000000" w:themeColor="text1"/>
         </w:rPr>
         <w:t>社群參與</w:t>
@@ -1281,13 +1394,13 @@
           <w:numId w:val="11"/>
         </w:numPr>
         <w:rPr>
-          <w:rFonts w:ascii="Palatino" w:eastAsia="DFPFangSongW4-B5" w:hAnsi="Palatino"/>
-          <w:color w:val="000000" w:themeColor="text1"/>
-        </w:rPr>
-      </w:pPr>
-      <w:r>
-        <w:rPr>
-          <w:rFonts w:ascii="Palatino" w:eastAsia="DFPFangSongW4-B5" w:hAnsi="Palatino"/>
+          <w:rFonts w:ascii="Inria Serif" w:eastAsia="DFPFangSongW4-B5" w:hAnsi="Inria Serif"/>
+          <w:color w:val="000000" w:themeColor="text1"/>
+        </w:rPr>
+      </w:pPr>
+      <w:r>
+        <w:rPr>
+          <w:rFonts w:ascii="Inria Serif" w:eastAsia="DFPFangSongW4-B5" w:hAnsi="Inria Serif"/>
           <w:color w:val="000000" w:themeColor="text1"/>
         </w:rPr>
         <w:t xml:space="preserve">SITCON 2020 - </w:t>
@@ -1295,7 +1408,7 @@
       <w:proofErr w:type="spellStart"/>
       <w:r>
         <w:rPr>
-          <w:rFonts w:ascii="Palatino" w:eastAsia="DFPFangSongW4-B5" w:hAnsi="Palatino"/>
+          <w:rFonts w:ascii="Inria Serif" w:eastAsia="DFPFangSongW4-B5" w:hAnsi="Inria Serif"/>
           <w:color w:val="000000" w:themeColor="text1"/>
         </w:rPr>
         <w:t>講者</w:t>
@@ -1303,7 +1416,7 @@
       <w:proofErr w:type="spellEnd"/>
       <w:r>
         <w:rPr>
-          <w:rFonts w:ascii="Palatino" w:eastAsia="DFPFangSongW4-B5" w:hAnsi="Palatino"/>
+          <w:rFonts w:ascii="Inria Serif" w:eastAsia="DFPFangSongW4-B5" w:hAnsi="Inria Serif"/>
           <w:color w:val="000000" w:themeColor="text1"/>
         </w:rPr>
         <w:t xml:space="preserve"> [6]</w:t>
@@ -1316,13 +1429,13 @@
           <w:numId w:val="11"/>
         </w:numPr>
         <w:rPr>
-          <w:rFonts w:ascii="Palatino" w:eastAsia="DFPFangSongW4-B5" w:hAnsi="Palatino"/>
-          <w:color w:val="000000" w:themeColor="text1"/>
-        </w:rPr>
-      </w:pPr>
-      <w:r>
-        <w:rPr>
-          <w:rFonts w:ascii="Palatino" w:eastAsia="DFPFangSongW4-B5" w:hAnsi="Palatino"/>
+          <w:rFonts w:ascii="Inria Serif" w:eastAsia="DFPFangSongW4-B5" w:hAnsi="Inria Serif"/>
+          <w:color w:val="000000" w:themeColor="text1"/>
+        </w:rPr>
+      </w:pPr>
+      <w:r>
+        <w:rPr>
+          <w:rFonts w:ascii="Inria Serif" w:eastAsia="DFPFangSongW4-B5" w:hAnsi="Inria Serif"/>
           <w:color w:val="000000" w:themeColor="text1"/>
         </w:rPr>
         <w:t xml:space="preserve">COSCUP 2020 - </w:t>
@@ -1330,7 +1443,7 @@
       <w:proofErr w:type="spellStart"/>
       <w:r>
         <w:rPr>
-          <w:rFonts w:ascii="Palatino" w:eastAsia="DFPFangSongW4-B5" w:hAnsi="Palatino"/>
+          <w:rFonts w:ascii="Inria Serif" w:eastAsia="DFPFangSongW4-B5" w:hAnsi="Inria Serif"/>
           <w:color w:val="000000" w:themeColor="text1"/>
         </w:rPr>
         <w:t>工作人員</w:t>
@@ -1344,13 +1457,13 @@
           <w:numId w:val="11"/>
         </w:numPr>
         <w:rPr>
-          <w:rFonts w:ascii="Palatino" w:eastAsia="DFPFangSongW4-B5" w:hAnsi="Palatino"/>
-          <w:color w:val="000000" w:themeColor="text1"/>
-        </w:rPr>
-      </w:pPr>
-      <w:r>
-        <w:rPr>
-          <w:rFonts w:ascii="Palatino" w:eastAsia="DFPFangSongW4-B5" w:hAnsi="Palatino"/>
+          <w:rFonts w:ascii="Inria Serif" w:eastAsia="DFPFangSongW4-B5" w:hAnsi="Inria Serif"/>
+          <w:color w:val="000000" w:themeColor="text1"/>
+        </w:rPr>
+      </w:pPr>
+      <w:r>
+        <w:rPr>
+          <w:rFonts w:ascii="Inria Serif" w:eastAsia="DFPFangSongW4-B5" w:hAnsi="Inria Serif"/>
           <w:color w:val="000000" w:themeColor="text1"/>
         </w:rPr>
         <w:t xml:space="preserve">JSDC 2019 - </w:t>
@@ -1358,7 +1471,7 @@
       <w:proofErr w:type="spellStart"/>
       <w:r>
         <w:rPr>
-          <w:rFonts w:ascii="Palatino" w:eastAsia="DFPFangSongW4-B5" w:hAnsi="Palatino"/>
+          <w:rFonts w:ascii="Inria Serif" w:eastAsia="DFPFangSongW4-B5" w:hAnsi="Inria Serif"/>
           <w:color w:val="000000" w:themeColor="text1"/>
         </w:rPr>
         <w:t>與會者</w:t>
@@ -1372,13 +1485,13 @@
           <w:numId w:val="11"/>
         </w:numPr>
         <w:rPr>
-          <w:rFonts w:ascii="Palatino" w:eastAsia="DFPFangSongW4-B5" w:hAnsi="Palatino"/>
-          <w:color w:val="000000" w:themeColor="text1"/>
-        </w:rPr>
-      </w:pPr>
-      <w:r>
-        <w:rPr>
-          <w:rFonts w:ascii="Palatino" w:eastAsia="DFPFangSongW4-B5" w:hAnsi="Palatino"/>
+          <w:rFonts w:ascii="Inria Serif" w:eastAsia="DFPFangSongW4-B5" w:hAnsi="Inria Serif"/>
+          <w:color w:val="000000" w:themeColor="text1"/>
+        </w:rPr>
+      </w:pPr>
+      <w:r>
+        <w:rPr>
+          <w:rFonts w:ascii="Inria Serif" w:eastAsia="DFPFangSongW4-B5" w:hAnsi="Inria Serif"/>
           <w:color w:val="000000" w:themeColor="text1"/>
         </w:rPr>
         <w:t xml:space="preserve">GDG </w:t>
@@ -1386,7 +1499,7 @@
       <w:proofErr w:type="spellStart"/>
       <w:r>
         <w:rPr>
-          <w:rFonts w:ascii="Palatino" w:eastAsia="DFPFangSongW4-B5" w:hAnsi="Palatino"/>
+          <w:rFonts w:ascii="Inria Serif" w:eastAsia="DFPFangSongW4-B5" w:hAnsi="Inria Serif"/>
           <w:color w:val="000000" w:themeColor="text1"/>
         </w:rPr>
         <w:t>DevFest</w:t>
@@ -1394,7 +1507,7 @@
       <w:proofErr w:type="spellEnd"/>
       <w:r>
         <w:rPr>
-          <w:rFonts w:ascii="Palatino" w:eastAsia="DFPFangSongW4-B5" w:hAnsi="Palatino"/>
+          <w:rFonts w:ascii="Inria Serif" w:eastAsia="DFPFangSongW4-B5" w:hAnsi="Inria Serif"/>
           <w:color w:val="000000" w:themeColor="text1"/>
         </w:rPr>
         <w:t xml:space="preserve"> Taipei 2019 - </w:t>
@@ -1402,7 +1515,7 @@
       <w:proofErr w:type="spellStart"/>
       <w:r>
         <w:rPr>
-          <w:rFonts w:ascii="Palatino" w:eastAsia="DFPFangSongW4-B5" w:hAnsi="Palatino"/>
+          <w:rFonts w:ascii="Inria Serif" w:eastAsia="DFPFangSongW4-B5" w:hAnsi="Inria Serif"/>
           <w:color w:val="000000" w:themeColor="text1"/>
         </w:rPr>
         <w:t>與會者</w:t>
@@ -1416,13 +1529,13 @@
           <w:numId w:val="11"/>
         </w:numPr>
         <w:rPr>
-          <w:rFonts w:ascii="Palatino" w:eastAsia="DFPFangSongW4-B5" w:hAnsi="Palatino"/>
-          <w:color w:val="000000" w:themeColor="text1"/>
-        </w:rPr>
-      </w:pPr>
-      <w:r>
-        <w:rPr>
-          <w:rFonts w:ascii="Palatino" w:eastAsia="DFPFangSongW4-B5" w:hAnsi="Palatino"/>
+          <w:rFonts w:ascii="Inria Serif" w:eastAsia="DFPFangSongW4-B5" w:hAnsi="Inria Serif"/>
+          <w:color w:val="000000" w:themeColor="text1"/>
+        </w:rPr>
+      </w:pPr>
+      <w:r>
+        <w:rPr>
+          <w:rFonts w:ascii="Inria Serif" w:eastAsia="DFPFangSongW4-B5" w:hAnsi="Inria Serif"/>
           <w:color w:val="000000" w:themeColor="text1"/>
         </w:rPr>
         <w:t xml:space="preserve">F2E&amp;RGBA Meetup - </w:t>
@@ -1430,7 +1543,7 @@
       <w:proofErr w:type="spellStart"/>
       <w:r>
         <w:rPr>
-          <w:rFonts w:ascii="Palatino" w:eastAsia="DFPFangSongW4-B5" w:hAnsi="Palatino"/>
+          <w:rFonts w:ascii="Inria Serif" w:eastAsia="DFPFangSongW4-B5" w:hAnsi="Inria Serif"/>
           <w:color w:val="000000" w:themeColor="text1"/>
         </w:rPr>
         <w:t>與會者</w:t>
@@ -1444,13 +1557,13 @@
           <w:numId w:val="11"/>
         </w:numPr>
         <w:rPr>
-          <w:rFonts w:ascii="Palatino" w:eastAsia="DFPFangSongW4-B5" w:hAnsi="Palatino"/>
-          <w:color w:val="000000" w:themeColor="text1"/>
-        </w:rPr>
-      </w:pPr>
-      <w:r>
-        <w:rPr>
-          <w:rFonts w:ascii="Palatino" w:eastAsia="DFPFangSongW4-B5" w:hAnsi="Palatino"/>
+          <w:rFonts w:ascii="Inria Serif" w:eastAsia="DFPFangSongW4-B5" w:hAnsi="Inria Serif"/>
+          <w:color w:val="000000" w:themeColor="text1"/>
+        </w:rPr>
+      </w:pPr>
+      <w:r>
+        <w:rPr>
+          <w:rFonts w:ascii="Inria Serif" w:eastAsia="DFPFangSongW4-B5" w:hAnsi="Inria Serif"/>
           <w:color w:val="000000" w:themeColor="text1"/>
         </w:rPr>
         <w:t xml:space="preserve">0x1 Academy </w:t>
@@ -1458,7 +1571,7 @@
       <w:proofErr w:type="spellStart"/>
       <w:r>
         <w:rPr>
-          <w:rFonts w:ascii="Palatino" w:eastAsia="DFPFangSongW4-B5" w:hAnsi="Palatino"/>
+          <w:rFonts w:ascii="Inria Serif" w:eastAsia="DFPFangSongW4-B5" w:hAnsi="Inria Serif"/>
           <w:color w:val="000000" w:themeColor="text1"/>
         </w:rPr>
         <w:t>區塊鏈微學程</w:t>
@@ -1472,7 +1585,7 @@
           <w:numId w:val="11"/>
         </w:numPr>
         <w:rPr>
-          <w:rFonts w:ascii="Palatino" w:eastAsia="DFPFangSongW4-B5" w:hAnsi="Palatino"/>
+          <w:rFonts w:ascii="Inria Serif" w:eastAsia="DFPFangSongW4-B5" w:hAnsi="Inria Serif"/>
           <w:color w:val="000000" w:themeColor="text1"/>
           <w:lang w:eastAsia="zh-TW"/>
         </w:rPr>
@@ -1480,7 +1593,7 @@
       <w:proofErr w:type="spellStart"/>
       <w:r>
         <w:rPr>
-          <w:rFonts w:ascii="Palatino" w:eastAsia="DFPFangSongW4-B5" w:hAnsi="Palatino"/>
+          <w:rFonts w:ascii="Inria Serif" w:eastAsia="DFPFangSongW4-B5" w:hAnsi="Inria Serif"/>
           <w:color w:val="000000" w:themeColor="text1"/>
           <w:lang w:eastAsia="zh-TW"/>
         </w:rPr>
@@ -1489,7 +1602,7 @@
       <w:proofErr w:type="spellEnd"/>
       <w:r>
         <w:rPr>
-          <w:rFonts w:ascii="Palatino" w:eastAsia="DFPFangSongW4-B5" w:hAnsi="Palatino"/>
+          <w:rFonts w:ascii="Inria Serif" w:eastAsia="DFPFangSongW4-B5" w:hAnsi="Inria Serif"/>
           <w:color w:val="000000" w:themeColor="text1"/>
           <w:lang w:eastAsia="zh-TW"/>
         </w:rPr>
@@ -1497,7 +1610,7 @@
       </w:r>
       <w:r>
         <w:rPr>
-          <w:rFonts w:ascii="Palatino" w:eastAsia="DFPFangSongW4-B5" w:hAnsi="Palatino"/>
+          <w:rFonts w:ascii="Inria Serif" w:eastAsia="DFPFangSongW4-B5" w:hAnsi="Inria Serif"/>
           <w:color w:val="000000" w:themeColor="text1"/>
           <w:lang w:eastAsia="zh-TW"/>
         </w:rPr>
@@ -1511,13 +1624,13 @@
           <w:numId w:val="11"/>
         </w:numPr>
         <w:rPr>
-          <w:rFonts w:ascii="Palatino" w:eastAsia="DFPFangSongW4-B5" w:hAnsi="Palatino"/>
-          <w:color w:val="000000" w:themeColor="text1"/>
-        </w:rPr>
-      </w:pPr>
-      <w:r>
-        <w:rPr>
-          <w:rFonts w:ascii="Palatino" w:eastAsia="DFPFangSongW4-B5" w:hAnsi="Palatino"/>
+          <w:rFonts w:ascii="Inria Serif" w:eastAsia="DFPFangSongW4-B5" w:hAnsi="Inria Serif"/>
+          <w:color w:val="000000" w:themeColor="text1"/>
+        </w:rPr>
+      </w:pPr>
+      <w:r>
+        <w:rPr>
+          <w:rFonts w:ascii="Inria Serif" w:eastAsia="DFPFangSongW4-B5" w:hAnsi="Inria Serif"/>
           <w:color w:val="000000" w:themeColor="text1"/>
         </w:rPr>
         <w:t xml:space="preserve">Microsoft </w:t>
@@ -1525,7 +1638,7 @@
       <w:proofErr w:type="spellStart"/>
       <w:r>
         <w:rPr>
-          <w:rFonts w:ascii="Palatino" w:eastAsia="DFPFangSongW4-B5" w:hAnsi="Palatino"/>
+          <w:rFonts w:ascii="Inria Serif" w:eastAsia="DFPFangSongW4-B5" w:hAnsi="Inria Serif"/>
           <w:color w:val="000000" w:themeColor="text1"/>
         </w:rPr>
         <w:t>一日實習生</w:t>
@@ -1540,14 +1653,14 @@
         </w:pBdr>
         <w:ind w:left="0"/>
         <w:rPr>
-          <w:rFonts w:ascii="Palatino" w:eastAsia="DFPFangSongW4-B5" w:hAnsi="Palatino"/>
-          <w:color w:val="000000" w:themeColor="text1"/>
-          <w:lang w:eastAsia="zh-TW"/>
-        </w:rPr>
-      </w:pPr>
-      <w:r>
-        <w:rPr>
-          <w:rFonts w:ascii="Palatino" w:eastAsia="DFPFangSongW4-B5" w:hAnsi="Palatino"/>
+          <w:rFonts w:ascii="Inria Serif" w:eastAsia="DFPFangSongW4-B5" w:hAnsi="Inria Serif"/>
+          <w:color w:val="000000" w:themeColor="text1"/>
+          <w:lang w:eastAsia="zh-TW"/>
+        </w:rPr>
+      </w:pPr>
+      <w:r>
+        <w:rPr>
+          <w:rFonts w:ascii="Inria Serif" w:eastAsia="DFPFangSongW4-B5" w:hAnsi="Inria Serif"/>
           <w:color w:val="000000" w:themeColor="text1"/>
           <w:lang w:eastAsia="zh-TW"/>
         </w:rPr>
@@ -1555,7 +1668,7 @@
       </w:r>
       <w:r>
         <w:rPr>
-          <w:rFonts w:ascii="Palatino" w:eastAsia="DFPFangSongW4-B5" w:hAnsi="Palatino"/>
+          <w:rFonts w:ascii="Inria Serif" w:eastAsia="DFPFangSongW4-B5" w:hAnsi="Inria Serif"/>
           <w:color w:val="000000" w:themeColor="text1"/>
           <w:lang w:eastAsia="zh-TW"/>
         </w:rPr>
@@ -1563,7 +1676,7 @@
       </w:r>
       <w:r>
         <w:rPr>
-          <w:rFonts w:ascii="Palatino" w:eastAsia="DFPFangSongW4-B5" w:hAnsi="Palatino"/>
+          <w:rFonts w:ascii="Inria Serif" w:eastAsia="DFPFangSongW4-B5" w:hAnsi="Inria Serif"/>
           <w:color w:val="000000" w:themeColor="text1"/>
           <w:lang w:eastAsia="zh-TW"/>
         </w:rPr>
@@ -1577,14 +1690,14 @@
           <w:numId w:val="12"/>
         </w:numPr>
         <w:rPr>
-          <w:rFonts w:ascii="Palatino" w:eastAsia="DFPFangSongW4-B5" w:hAnsi="Palatino"/>
+          <w:rFonts w:ascii="Inria Serif" w:eastAsia="DFPFangSongW4-B5" w:hAnsi="Inria Serif"/>
           <w:color w:val="000000" w:themeColor="text1"/>
         </w:rPr>
       </w:pPr>
       <w:proofErr w:type="spellStart"/>
       <w:r>
         <w:rPr>
-          <w:rFonts w:ascii="Palatino" w:eastAsia="DFPFangSongW4-B5" w:hAnsi="Palatino"/>
+          <w:rFonts w:ascii="Inria Serif" w:eastAsia="DFPFangSongW4-B5" w:hAnsi="Inria Serif"/>
           <w:color w:val="000000" w:themeColor="text1"/>
         </w:rPr>
         <w:t>程式讀書會</w:t>
@@ -1598,13 +1711,13 @@
           <w:numId w:val="13"/>
         </w:numPr>
         <w:rPr>
-          <w:rFonts w:ascii="Palatino" w:eastAsia="DFPFangSongW4-B5" w:hAnsi="Palatino"/>
-          <w:color w:val="000000" w:themeColor="text1"/>
-        </w:rPr>
-      </w:pPr>
-      <w:r>
-        <w:rPr>
-          <w:rFonts w:ascii="Palatino" w:eastAsia="DFPFangSongW4-B5" w:hAnsi="Palatino"/>
+          <w:rFonts w:ascii="Inria Serif" w:eastAsia="DFPFangSongW4-B5" w:hAnsi="Inria Serif"/>
+          <w:color w:val="000000" w:themeColor="text1"/>
+        </w:rPr>
+      </w:pPr>
+      <w:r>
+        <w:rPr>
+          <w:rFonts w:ascii="Inria Serif" w:eastAsia="DFPFangSongW4-B5" w:hAnsi="Inria Serif"/>
           <w:color w:val="000000" w:themeColor="text1"/>
         </w:rPr>
         <w:t xml:space="preserve">Web </w:t>
@@ -1612,7 +1725,7 @@
       <w:proofErr w:type="spellStart"/>
       <w:r>
         <w:rPr>
-          <w:rFonts w:ascii="Palatino" w:eastAsia="DFPFangSongW4-B5" w:hAnsi="Palatino"/>
+          <w:rFonts w:ascii="Inria Serif" w:eastAsia="DFPFangSongW4-B5" w:hAnsi="Inria Serif"/>
           <w:color w:val="000000" w:themeColor="text1"/>
         </w:rPr>
         <w:t>技術讀書會</w:t>
@@ -1626,13 +1739,13 @@
           <w:numId w:val="12"/>
         </w:numPr>
         <w:rPr>
-          <w:rFonts w:ascii="Palatino" w:eastAsia="DFPFangSongW4-B5" w:hAnsi="Palatino"/>
-          <w:color w:val="000000" w:themeColor="text1"/>
-        </w:rPr>
-      </w:pPr>
-      <w:r>
-        <w:rPr>
-          <w:rFonts w:ascii="Palatino" w:eastAsia="DFPFangSongW4-B5" w:hAnsi="Palatino"/>
+          <w:rFonts w:ascii="Inria Serif" w:eastAsia="DFPFangSongW4-B5" w:hAnsi="Inria Serif"/>
+          <w:color w:val="000000" w:themeColor="text1"/>
+        </w:rPr>
+      </w:pPr>
+      <w:r>
+        <w:rPr>
+          <w:rFonts w:ascii="Inria Serif" w:eastAsia="DFPFangSongW4-B5" w:hAnsi="Inria Serif"/>
           <w:color w:val="000000" w:themeColor="text1"/>
         </w:rPr>
         <w:t>Others</w:t>
@@ -1645,14 +1758,14 @@
           <w:numId w:val="14"/>
         </w:numPr>
         <w:rPr>
-          <w:rFonts w:ascii="Palatino" w:eastAsia="DFPFangSongW4-B5" w:hAnsi="Palatino"/>
-          <w:color w:val="000000" w:themeColor="text1"/>
-          <w:lang w:eastAsia="zh-TW"/>
-        </w:rPr>
-      </w:pPr>
-      <w:r>
-        <w:rPr>
-          <w:rFonts w:ascii="Palatino" w:eastAsia="DFPFangSongW4-B5" w:hAnsi="Palatino"/>
+          <w:rFonts w:ascii="Inria Serif" w:eastAsia="DFPFangSongW4-B5" w:hAnsi="Inria Serif"/>
+          <w:color w:val="000000" w:themeColor="text1"/>
+          <w:lang w:eastAsia="zh-TW"/>
+        </w:rPr>
+      </w:pPr>
+      <w:r>
+        <w:rPr>
+          <w:rFonts w:ascii="Inria Serif" w:eastAsia="DFPFangSongW4-B5" w:hAnsi="Inria Serif"/>
           <w:color w:val="000000" w:themeColor="text1"/>
           <w:lang w:eastAsia="zh-TW"/>
         </w:rPr>
@@ -1660,7 +1773,7 @@
       </w:r>
       <w:r>
         <w:rPr>
-          <w:rFonts w:ascii="Palatino" w:eastAsia="DFPFangSongW4-B5" w:hAnsi="Palatino"/>
+          <w:rFonts w:ascii="Inria Serif" w:eastAsia="DFPFangSongW4-B5" w:hAnsi="Inria Serif"/>
           <w:color w:val="000000" w:themeColor="text1"/>
           <w:lang w:eastAsia="zh-TW"/>
         </w:rPr>
@@ -1668,7 +1781,7 @@
       </w:r>
       <w:r>
         <w:rPr>
-          <w:rFonts w:ascii="Palatino" w:eastAsia="DFPFangSongW4-B5" w:hAnsi="Palatino"/>
+          <w:rFonts w:ascii="Inria Serif" w:eastAsia="DFPFangSongW4-B5" w:hAnsi="Inria Serif"/>
           <w:color w:val="000000" w:themeColor="text1"/>
           <w:lang w:eastAsia="zh-TW"/>
         </w:rPr>
@@ -1676,7 +1789,7 @@
       </w:r>
       <w:r>
         <w:rPr>
-          <w:rFonts w:ascii="Palatino" w:eastAsia="DFPFangSongW4-B5" w:hAnsi="Palatino"/>
+          <w:rFonts w:ascii="Inria Serif" w:eastAsia="DFPFangSongW4-B5" w:hAnsi="Inria Serif"/>
           <w:color w:val="000000" w:themeColor="text1"/>
           <w:lang w:eastAsia="zh-TW"/>
         </w:rPr>
@@ -1684,7 +1797,7 @@
       </w:r>
       <w:r>
         <w:rPr>
-          <w:rFonts w:ascii="Palatino" w:eastAsia="DFPFangSongW4-B5" w:hAnsi="Palatino"/>
+          <w:rFonts w:ascii="Inria Serif" w:eastAsia="DFPFangSongW4-B5" w:hAnsi="Inria Serif"/>
           <w:color w:val="000000" w:themeColor="text1"/>
           <w:lang w:eastAsia="zh-TW"/>
         </w:rPr>
@@ -1698,7 +1811,7 @@
           <w:numId w:val="14"/>
         </w:numPr>
         <w:rPr>
-          <w:rFonts w:ascii="Palatino" w:eastAsia="DFPFangSongW4-B5" w:hAnsi="Palatino"/>
+          <w:rFonts w:ascii="Inria Serif" w:eastAsia="DFPFangSongW4-B5" w:hAnsi="Inria Serif"/>
           <w:color w:val="000000" w:themeColor="text1"/>
           <w:lang w:eastAsia="zh-TW"/>
         </w:rPr>
@@ -1706,7 +1819,7 @@
       <w:proofErr w:type="spellStart"/>
       <w:r>
         <w:rPr>
-          <w:rFonts w:ascii="Palatino" w:eastAsia="DFPFangSongW4-B5" w:hAnsi="Palatino"/>
+          <w:rFonts w:ascii="Inria Serif" w:eastAsia="DFPFangSongW4-B5" w:hAnsi="Inria Serif"/>
           <w:color w:val="000000" w:themeColor="text1"/>
           <w:lang w:eastAsia="zh-TW"/>
         </w:rPr>
@@ -1715,7 +1828,7 @@
       <w:proofErr w:type="spellEnd"/>
       <w:r>
         <w:rPr>
-          <w:rFonts w:ascii="Palatino" w:eastAsia="DFPFangSongW4-B5" w:hAnsi="Palatino"/>
+          <w:rFonts w:ascii="Inria Serif" w:eastAsia="DFPFangSongW4-B5" w:hAnsi="Inria Serif"/>
           <w:color w:val="000000" w:themeColor="text1"/>
           <w:lang w:eastAsia="zh-TW"/>
         </w:rPr>
@@ -1723,7 +1836,7 @@
       </w:r>
       <w:r>
         <w:rPr>
-          <w:rFonts w:ascii="Palatino" w:eastAsia="DFPFangSongW4-B5" w:hAnsi="Palatino"/>
+          <w:rFonts w:ascii="Inria Serif" w:eastAsia="DFPFangSongW4-B5" w:hAnsi="Inria Serif"/>
           <w:color w:val="000000" w:themeColor="text1"/>
           <w:lang w:eastAsia="zh-TW"/>
         </w:rPr>
@@ -1731,7 +1844,7 @@
       </w:r>
       <w:r>
         <w:rPr>
-          <w:rFonts w:ascii="Palatino" w:eastAsia="DFPFangSongW4-B5" w:hAnsi="Palatino"/>
+          <w:rFonts w:ascii="Inria Serif" w:eastAsia="DFPFangSongW4-B5" w:hAnsi="Inria Serif"/>
           <w:color w:val="000000" w:themeColor="text1"/>
           <w:lang w:eastAsia="zh-TW"/>
         </w:rPr>
@@ -1739,7 +1852,7 @@
       </w:r>
       <w:r>
         <w:rPr>
-          <w:rFonts w:ascii="Palatino" w:eastAsia="DFPFangSongW4-B5" w:hAnsi="Palatino"/>
+          <w:rFonts w:ascii="Inria Serif" w:eastAsia="DFPFangSongW4-B5" w:hAnsi="Inria Serif"/>
           <w:color w:val="000000" w:themeColor="text1"/>
           <w:lang w:eastAsia="zh-TW"/>
         </w:rPr>
@@ -1749,18 +1862,17 @@
     <w:p>
       <w:pPr>
         <w:rPr>
-          <w:rFonts w:ascii="Palatino" w:eastAsia="DFPFangSongW4-B5" w:hAnsi="Palatino"/>
-          <w:color w:val="000000" w:themeColor="text1"/>
-          <w:lang w:eastAsia="zh-TW"/>
-        </w:rPr>
-      </w:pPr>
-      <w:r>
-        <w:rPr>
-          <w:rFonts w:ascii="Palatino" w:eastAsia="DFPFangSongW4-B5" w:hAnsi="Palatino"/>
-          <w:color w:val="000000" w:themeColor="text1"/>
-          <w:lang w:eastAsia="zh-TW"/>
-        </w:rPr>
-        <w:lastRenderedPageBreak/>
+          <w:rFonts w:ascii="Inria Serif" w:eastAsia="DFPFangSongW4-B5" w:hAnsi="Inria Serif"/>
+          <w:color w:val="000000" w:themeColor="text1"/>
+          <w:lang w:eastAsia="zh-TW"/>
+        </w:rPr>
+      </w:pPr>
+      <w:r>
+        <w:rPr>
+          <w:rFonts w:ascii="Inria Serif" w:eastAsia="DFPFangSongW4-B5" w:hAnsi="Inria Serif"/>
+          <w:color w:val="000000" w:themeColor="text1"/>
+          <w:lang w:eastAsia="zh-TW"/>
+        </w:rPr>
         <w:br w:type="page"/>
       </w:r>
     </w:p>
@@ -1769,7 +1881,7 @@
         <w:pStyle w:val="3"/>
         <w:spacing w:afterLines="100" w:after="240"/>
         <w:rPr>
-          <w:rFonts w:ascii="Palatino" w:eastAsia="DFPFangSongW4-B5" w:hAnsi="Palatino"/>
+          <w:rFonts w:ascii="Inria Serif" w:eastAsia="DFPFangSongW4-B5" w:hAnsi="Inria Serif"/>
           <w:color w:val="000000" w:themeColor="text1"/>
           <w:sz w:val="32"/>
           <w:szCs w:val="32"/>
@@ -1778,7 +1890,7 @@
       <w:bookmarkStart w:id="4" w:name="header-n132"/>
       <w:r>
         <w:rPr>
-          <w:rFonts w:ascii="Palatino" w:eastAsia="DFPFangSongW4-B5" w:hAnsi="Palatino"/>
+          <w:rFonts w:ascii="Inria Serif" w:eastAsia="DFPFangSongW4-B5" w:hAnsi="Inria Serif"/>
           <w:color w:val="000000" w:themeColor="text1"/>
           <w:sz w:val="32"/>
           <w:szCs w:val="32"/>
@@ -1795,14 +1907,14 @@
           <w:numId w:val="17"/>
         </w:numPr>
         <w:rPr>
-          <w:rFonts w:ascii="Palatino" w:eastAsia="DFPFangSongW4-B5" w:hAnsi="Palatino"/>
-          <w:color w:val="000000" w:themeColor="text1"/>
-          <w:lang w:eastAsia="zh-TW"/>
-        </w:rPr>
-      </w:pPr>
-      <w:r>
-        <w:rPr>
-          <w:rFonts w:ascii="Palatino" w:eastAsia="DFPFangSongW4-B5" w:hAnsi="Palatino"/>
+          <w:rFonts w:ascii="Inria Serif" w:eastAsia="DFPFangSongW4-B5" w:hAnsi="Inria Serif"/>
+          <w:color w:val="000000" w:themeColor="text1"/>
+          <w:lang w:eastAsia="zh-TW"/>
+        </w:rPr>
+      </w:pPr>
+      <w:r>
+        <w:rPr>
+          <w:rFonts w:ascii="Inria Serif" w:eastAsia="DFPFangSongW4-B5" w:hAnsi="Inria Serif"/>
           <w:color w:val="000000" w:themeColor="text1"/>
           <w:lang w:eastAsia="zh-TW"/>
         </w:rPr>
@@ -1810,7 +1922,7 @@
       </w:r>
       <w:r>
         <w:rPr>
-          <w:rFonts w:ascii="Palatino" w:eastAsia="DFPFangSongW4-B5" w:hAnsi="Palatino"/>
+          <w:rFonts w:ascii="Inria Serif" w:eastAsia="DFPFangSongW4-B5" w:hAnsi="Inria Serif"/>
           <w:color w:val="000000" w:themeColor="text1"/>
           <w:lang w:eastAsia="zh-TW"/>
         </w:rPr>
@@ -1818,7 +1930,7 @@
       </w:r>
       <w:r>
         <w:rPr>
-          <w:rFonts w:ascii="Palatino" w:eastAsia="DFPFangSongW4-B5" w:hAnsi="Palatino"/>
+          <w:rFonts w:ascii="Inria Serif" w:eastAsia="DFPFangSongW4-B5" w:hAnsi="Inria Serif"/>
           <w:color w:val="000000" w:themeColor="text1"/>
           <w:lang w:eastAsia="zh-TW"/>
         </w:rPr>
@@ -1826,7 +1938,7 @@
       </w:r>
       <w:r>
         <w:rPr>
-          <w:rFonts w:ascii="Palatino" w:eastAsia="DFPFangSongW4-B5" w:hAnsi="Palatino"/>
+          <w:rFonts w:ascii="Inria Serif" w:eastAsia="DFPFangSongW4-B5" w:hAnsi="Inria Serif"/>
           <w:color w:val="000000" w:themeColor="text1"/>
           <w:lang w:eastAsia="zh-TW"/>
         </w:rPr>
@@ -1841,14 +1953,14 @@
           <w:numId w:val="1"/>
         </w:numPr>
         <w:rPr>
-          <w:rFonts w:ascii="Palatino" w:eastAsia="DFPFangSongW4-B5" w:hAnsi="Palatino"/>
-          <w:color w:val="000000" w:themeColor="text1"/>
-          <w:lang w:eastAsia="zh-TW"/>
-        </w:rPr>
-      </w:pPr>
-      <w:r>
-        <w:rPr>
-          <w:rFonts w:ascii="Palatino" w:eastAsia="DFPFangSongW4-B5" w:hAnsi="Palatino"/>
+          <w:rFonts w:ascii="Inria Serif" w:eastAsia="DFPFangSongW4-B5" w:hAnsi="Inria Serif"/>
+          <w:color w:val="000000" w:themeColor="text1"/>
+          <w:lang w:eastAsia="zh-TW"/>
+        </w:rPr>
+      </w:pPr>
+      <w:r>
+        <w:rPr>
+          <w:rFonts w:ascii="Inria Serif" w:eastAsia="DFPFangSongW4-B5" w:hAnsi="Inria Serif"/>
           <w:color w:val="000000" w:themeColor="text1"/>
           <w:lang w:eastAsia="zh-TW"/>
         </w:rPr>
@@ -1862,13 +1974,13 @@
           <w:numId w:val="17"/>
         </w:numPr>
         <w:rPr>
-          <w:rFonts w:ascii="Palatino" w:eastAsia="DFPFangSongW4-B5" w:hAnsi="Palatino"/>
-          <w:color w:val="000000" w:themeColor="text1"/>
-        </w:rPr>
-      </w:pPr>
-      <w:r>
-        <w:rPr>
-          <w:rFonts w:ascii="Palatino" w:eastAsia="DFPFangSongW4-B5" w:hAnsi="Palatino"/>
+          <w:rFonts w:ascii="Inria Serif" w:eastAsia="DFPFangSongW4-B5" w:hAnsi="Inria Serif"/>
+          <w:color w:val="000000" w:themeColor="text1"/>
+        </w:rPr>
+      </w:pPr>
+      <w:r>
+        <w:rPr>
+          <w:rFonts w:ascii="Inria Serif" w:eastAsia="DFPFangSongW4-B5" w:hAnsi="Inria Serif"/>
           <w:color w:val="000000" w:themeColor="text1"/>
         </w:rPr>
         <w:t>Blockchain Paper Submission System (</w:t>
@@ -1876,7 +1988,7 @@
       <w:proofErr w:type="spellStart"/>
       <w:r>
         <w:rPr>
-          <w:rFonts w:ascii="Palatino" w:eastAsia="DFPFangSongW4-B5" w:hAnsi="Palatino"/>
+          <w:rFonts w:ascii="Inria Serif" w:eastAsia="DFPFangSongW4-B5" w:hAnsi="Inria Serif"/>
           <w:color w:val="000000" w:themeColor="text1"/>
         </w:rPr>
         <w:t>論文實驗</w:t>
@@ -1884,7 +1996,7 @@
       <w:proofErr w:type="spellEnd"/>
       <w:r>
         <w:rPr>
-          <w:rFonts w:ascii="Palatino" w:eastAsia="DFPFangSongW4-B5" w:hAnsi="Palatino"/>
+          <w:rFonts w:ascii="Inria Serif" w:eastAsia="DFPFangSongW4-B5" w:hAnsi="Inria Serif"/>
           <w:color w:val="000000" w:themeColor="text1"/>
         </w:rPr>
         <w:t>)</w:t>
@@ -1897,8 +2009,9 @@
           <w:ilvl w:val="0"/>
           <w:numId w:val="1"/>
         </w:numPr>
-        <w:rPr>
-          <w:rFonts w:ascii="Palatino" w:eastAsia="DFPFangSongW4-B5" w:hAnsi="Palatino"/>
+        <w:jc w:val="both"/>
+        <w:rPr>
+          <w:rFonts w:ascii="Inria Serif" w:eastAsia="DFPFangSongW4-B5" w:hAnsi="Inria Serif"/>
           <w:color w:val="000000" w:themeColor="text1"/>
         </w:rPr>
       </w:pPr>
@@ -1906,21 +2019,21 @@
       <w:proofErr w:type="gramStart"/>
       <w:r>
         <w:rPr>
-          <w:rFonts w:ascii="Palatino" w:eastAsia="DFPFangSongW4-B5" w:hAnsi="Palatino"/>
+          <w:rFonts w:ascii="Inria Serif" w:eastAsia="DFPFangSongW4-B5" w:hAnsi="Inria Serif"/>
           <w:color w:val="000000" w:themeColor="text1"/>
         </w:rPr>
         <w:t>撰寫</w:t>
       </w:r>
       <w:r>
         <w:rPr>
-          <w:rFonts w:ascii="Palatino" w:eastAsia="DFPFangSongW4-B5" w:hAnsi="Palatino"/>
+          <w:rFonts w:ascii="Inria Serif" w:eastAsia="DFPFangSongW4-B5" w:hAnsi="Inria Serif"/>
           <w:color w:val="000000" w:themeColor="text1"/>
         </w:rPr>
         <w:t>”</w:t>
       </w:r>
       <w:r>
         <w:rPr>
-          <w:rFonts w:ascii="Palatino" w:eastAsia="DFPFangSongW4-B5" w:hAnsi="Palatino"/>
+          <w:rFonts w:ascii="Inria Serif" w:eastAsia="DFPFangSongW4-B5" w:hAnsi="Inria Serif"/>
           <w:color w:val="000000" w:themeColor="text1"/>
         </w:rPr>
         <w:t>A</w:t>
@@ -1929,7 +2042,7 @@
       <w:proofErr w:type="gramEnd"/>
       <w:r>
         <w:rPr>
-          <w:rFonts w:ascii="Palatino" w:eastAsia="DFPFangSongW4-B5" w:hAnsi="Palatino"/>
+          <w:rFonts w:ascii="Inria Serif" w:eastAsia="DFPFangSongW4-B5" w:hAnsi="Inria Serif"/>
           <w:color w:val="000000" w:themeColor="text1"/>
         </w:rPr>
         <w:t xml:space="preserve"> Blockchain-based Paper </w:t>
@@ -1937,7 +2050,7 @@
       <w:proofErr w:type="spellStart"/>
       <w:r>
         <w:rPr>
-          <w:rFonts w:ascii="Palatino" w:eastAsia="DFPFangSongW4-B5" w:hAnsi="Palatino"/>
+          <w:rFonts w:ascii="Inria Serif" w:eastAsia="DFPFangSongW4-B5" w:hAnsi="Inria Serif"/>
           <w:color w:val="000000" w:themeColor="text1"/>
         </w:rPr>
         <w:t>Managemant</w:t>
@@ -1945,7 +2058,7 @@
       <w:proofErr w:type="spellEnd"/>
       <w:r>
         <w:rPr>
-          <w:rFonts w:ascii="Palatino" w:eastAsia="DFPFangSongW4-B5" w:hAnsi="Palatino"/>
+          <w:rFonts w:ascii="Inria Serif" w:eastAsia="DFPFangSongW4-B5" w:hAnsi="Inria Serif"/>
           <w:color w:val="000000" w:themeColor="text1"/>
         </w:rPr>
         <w:t xml:space="preserve"> System to Protect the Academic </w:t>
@@ -1953,21 +2066,21 @@
       <w:proofErr w:type="spellStart"/>
       <w:r>
         <w:rPr>
-          <w:rFonts w:ascii="Palatino" w:eastAsia="DFPFangSongW4-B5" w:hAnsi="Palatino"/>
+          <w:rFonts w:ascii="Inria Serif" w:eastAsia="DFPFangSongW4-B5" w:hAnsi="Inria Serif"/>
           <w:color w:val="000000" w:themeColor="text1"/>
         </w:rPr>
         <w:t>Ethics</w:t>
       </w:r>
       <w:r>
         <w:rPr>
-          <w:rFonts w:ascii="Palatino" w:eastAsia="DFPFangSongW4-B5" w:hAnsi="Palatino"/>
+          <w:rFonts w:ascii="Inria Serif" w:eastAsia="DFPFangSongW4-B5" w:hAnsi="Inria Serif"/>
           <w:color w:val="000000" w:themeColor="text1"/>
         </w:rPr>
         <w:t>”</w:t>
       </w:r>
       <w:r>
         <w:rPr>
-          <w:rFonts w:ascii="Palatino" w:eastAsia="DFPFangSongW4-B5" w:hAnsi="Palatino"/>
+          <w:rFonts w:ascii="Inria Serif" w:eastAsia="DFPFangSongW4-B5" w:hAnsi="Inria Serif"/>
           <w:color w:val="000000" w:themeColor="text1"/>
         </w:rPr>
         <w:t>之實驗，該實驗基於</w:t>
@@ -1975,21 +2088,21 @@
       <w:proofErr w:type="spellEnd"/>
       <w:r>
         <w:rPr>
-          <w:rFonts w:ascii="Palatino" w:eastAsia="DFPFangSongW4-B5" w:hAnsi="Palatino"/>
+          <w:rFonts w:ascii="Inria Serif" w:eastAsia="DFPFangSongW4-B5" w:hAnsi="Inria Serif"/>
           <w:color w:val="000000" w:themeColor="text1"/>
         </w:rPr>
         <w:t xml:space="preserve"> Hyperledger Fabric [2]</w:t>
       </w:r>
       <w:r>
         <w:rPr>
-          <w:rFonts w:ascii="Palatino" w:eastAsia="DFPFangSongW4-B5" w:hAnsi="Palatino"/>
+          <w:rFonts w:ascii="Inria Serif" w:eastAsia="DFPFangSongW4-B5" w:hAnsi="Inria Serif"/>
           <w:color w:val="000000" w:themeColor="text1"/>
         </w:rPr>
         <w:t>、</w:t>
       </w:r>
       <w:r>
         <w:rPr>
-          <w:rFonts w:ascii="Palatino" w:eastAsia="DFPFangSongW4-B5" w:hAnsi="Palatino"/>
+          <w:rFonts w:ascii="Inria Serif" w:eastAsia="DFPFangSongW4-B5" w:hAnsi="Inria Serif"/>
           <w:color w:val="000000" w:themeColor="text1"/>
         </w:rPr>
         <w:t xml:space="preserve"> </w:t>
@@ -1997,7 +2110,7 @@
       <w:proofErr w:type="spellStart"/>
       <w:r>
         <w:rPr>
-          <w:rFonts w:ascii="Palatino" w:eastAsia="DFPFangSongW4-B5" w:hAnsi="Palatino"/>
+          <w:rFonts w:ascii="Inria Serif" w:eastAsia="DFPFangSongW4-B5" w:hAnsi="Inria Serif"/>
           <w:color w:val="000000" w:themeColor="text1"/>
         </w:rPr>
         <w:t>利用其</w:t>
@@ -2005,7 +2118,7 @@
       <w:proofErr w:type="spellEnd"/>
       <w:r>
         <w:rPr>
-          <w:rFonts w:ascii="Palatino" w:eastAsia="DFPFangSongW4-B5" w:hAnsi="Palatino"/>
+          <w:rFonts w:ascii="Inria Serif" w:eastAsia="DFPFangSongW4-B5" w:hAnsi="Inria Serif"/>
           <w:color w:val="000000" w:themeColor="text1"/>
         </w:rPr>
         <w:t xml:space="preserve"> SDK </w:t>
@@ -2013,7 +2126,7 @@
       <w:proofErr w:type="spellStart"/>
       <w:r>
         <w:rPr>
-          <w:rFonts w:ascii="Palatino" w:eastAsia="DFPFangSongW4-B5" w:hAnsi="Palatino"/>
+          <w:rFonts w:ascii="Inria Serif" w:eastAsia="DFPFangSongW4-B5" w:hAnsi="Inria Serif"/>
           <w:color w:val="000000" w:themeColor="text1"/>
         </w:rPr>
         <w:t>撰寫智能合約以及開發出全端應用</w:t>
@@ -2021,7 +2134,7 @@
       <w:proofErr w:type="spellEnd"/>
       <w:r>
         <w:rPr>
-          <w:rFonts w:ascii="Palatino" w:eastAsia="DFPFangSongW4-B5" w:hAnsi="Palatino"/>
+          <w:rFonts w:ascii="Inria Serif" w:eastAsia="DFPFangSongW4-B5" w:hAnsi="Inria Serif"/>
           <w:color w:val="000000" w:themeColor="text1"/>
         </w:rPr>
         <w:t>。</w:t>
@@ -2034,14 +2147,14 @@
           <w:numId w:val="17"/>
         </w:numPr>
         <w:rPr>
-          <w:rFonts w:ascii="Palatino" w:eastAsia="DFPFangSongW4-B5" w:hAnsi="Palatino"/>
+          <w:rFonts w:ascii="Inria Serif" w:eastAsia="DFPFangSongW4-B5" w:hAnsi="Inria Serif"/>
           <w:color w:val="000000" w:themeColor="text1"/>
         </w:rPr>
       </w:pPr>
       <w:proofErr w:type="spellStart"/>
       <w:r>
         <w:rPr>
-          <w:rFonts w:ascii="Palatino" w:eastAsia="DFPFangSongW4-B5" w:hAnsi="Palatino"/>
+          <w:rFonts w:ascii="Inria Serif" w:eastAsia="DFPFangSongW4-B5" w:hAnsi="Inria Serif"/>
           <w:color w:val="000000" w:themeColor="text1"/>
         </w:rPr>
         <w:t>MusicToghether</w:t>
@@ -2056,13 +2169,13 @@
           <w:numId w:val="1"/>
         </w:numPr>
         <w:rPr>
-          <w:rFonts w:ascii="Palatino" w:eastAsia="DFPFangSongW4-B5" w:hAnsi="Palatino"/>
-          <w:color w:val="000000" w:themeColor="text1"/>
-        </w:rPr>
-      </w:pPr>
-      <w:r>
-        <w:rPr>
-          <w:rFonts w:ascii="Palatino" w:eastAsia="DFPFangSongW4-B5" w:hAnsi="Palatino"/>
+          <w:rFonts w:ascii="Inria Serif" w:eastAsia="DFPFangSongW4-B5" w:hAnsi="Inria Serif"/>
+          <w:color w:val="000000" w:themeColor="text1"/>
+        </w:rPr>
+      </w:pPr>
+      <w:r>
+        <w:rPr>
+          <w:rFonts w:ascii="Inria Serif" w:eastAsia="DFPFangSongW4-B5" w:hAnsi="Inria Serif"/>
           <w:color w:val="000000" w:themeColor="text1"/>
           <w:lang w:eastAsia="zh-TW"/>
         </w:rPr>
@@ -2070,7 +2183,7 @@
       </w:r>
       <w:r>
         <w:rPr>
-          <w:rFonts w:ascii="Palatino" w:eastAsia="DFPFangSongW4-B5" w:hAnsi="Palatino"/>
+          <w:rFonts w:ascii="Inria Serif" w:eastAsia="DFPFangSongW4-B5" w:hAnsi="Inria Serif"/>
           <w:color w:val="000000" w:themeColor="text1"/>
           <w:lang w:eastAsia="zh-TW"/>
         </w:rPr>
@@ -2078,7 +2191,7 @@
       </w:r>
       <w:r>
         <w:rPr>
-          <w:rFonts w:ascii="Palatino" w:eastAsia="DFPFangSongW4-B5" w:hAnsi="Palatino"/>
+          <w:rFonts w:ascii="Inria Serif" w:eastAsia="DFPFangSongW4-B5" w:hAnsi="Inria Serif"/>
           <w:color w:val="000000" w:themeColor="text1"/>
           <w:lang w:eastAsia="zh-TW"/>
         </w:rPr>
@@ -2086,7 +2199,7 @@
       </w:r>
       <w:r>
         <w:rPr>
-          <w:rFonts w:ascii="Palatino" w:eastAsia="DFPFangSongW4-B5" w:hAnsi="Palatino"/>
+          <w:rFonts w:ascii="Inria Serif" w:eastAsia="DFPFangSongW4-B5" w:hAnsi="Inria Serif"/>
           <w:color w:val="000000" w:themeColor="text1"/>
           <w:lang w:eastAsia="zh-TW"/>
         </w:rPr>
@@ -2094,7 +2207,7 @@
       </w:r>
       <w:r>
         <w:rPr>
-          <w:rFonts w:ascii="Palatino" w:eastAsia="DFPFangSongW4-B5" w:hAnsi="Palatino"/>
+          <w:rFonts w:ascii="Inria Serif" w:eastAsia="DFPFangSongW4-B5" w:hAnsi="Inria Serif"/>
           <w:color w:val="000000" w:themeColor="text1"/>
           <w:lang w:eastAsia="zh-TW"/>
         </w:rPr>
@@ -2102,7 +2215,7 @@
       </w:r>
       <w:r>
         <w:rPr>
-          <w:rFonts w:ascii="Palatino" w:eastAsia="DFPFangSongW4-B5" w:hAnsi="Palatino"/>
+          <w:rFonts w:ascii="Inria Serif" w:eastAsia="DFPFangSongW4-B5" w:hAnsi="Inria Serif"/>
           <w:color w:val="000000" w:themeColor="text1"/>
         </w:rPr>
         <w:t>（</w:t>
@@ -2110,7 +2223,7 @@
       <w:proofErr w:type="spellStart"/>
       <w:r>
         <w:rPr>
-          <w:rFonts w:ascii="Palatino" w:eastAsia="DFPFangSongW4-B5" w:hAnsi="Palatino"/>
+          <w:rFonts w:ascii="Inria Serif" w:eastAsia="DFPFangSongW4-B5" w:hAnsi="Inria Serif"/>
           <w:color w:val="000000" w:themeColor="text1"/>
         </w:rPr>
         <w:t>串接</w:t>
@@ -2118,21 +2231,21 @@
       <w:proofErr w:type="spellEnd"/>
       <w:r>
         <w:rPr>
-          <w:rFonts w:ascii="Palatino" w:eastAsia="DFPFangSongW4-B5" w:hAnsi="Palatino"/>
+          <w:rFonts w:ascii="Inria Serif" w:eastAsia="DFPFangSongW4-B5" w:hAnsi="Inria Serif"/>
           <w:color w:val="000000" w:themeColor="text1"/>
         </w:rPr>
         <w:t xml:space="preserve"> KKBOX OPEN API (OAuth 2.0) </w:t>
       </w:r>
       <w:r>
         <w:rPr>
-          <w:rFonts w:ascii="Palatino" w:eastAsia="DFPFangSongW4-B5" w:hAnsi="Palatino"/>
+          <w:rFonts w:ascii="Inria Serif" w:eastAsia="DFPFangSongW4-B5" w:hAnsi="Inria Serif"/>
           <w:color w:val="000000" w:themeColor="text1"/>
         </w:rPr>
         <w:t>和</w:t>
       </w:r>
       <w:r>
         <w:rPr>
-          <w:rFonts w:ascii="Palatino" w:eastAsia="DFPFangSongW4-B5" w:hAnsi="Palatino"/>
+          <w:rFonts w:ascii="Inria Serif" w:eastAsia="DFPFangSongW4-B5" w:hAnsi="Inria Serif"/>
           <w:color w:val="000000" w:themeColor="text1"/>
         </w:rPr>
         <w:t xml:space="preserve"> </w:t>
@@ -2140,7 +2253,7 @@
       <w:proofErr w:type="spellStart"/>
       <w:r>
         <w:rPr>
-          <w:rFonts w:ascii="Palatino" w:eastAsia="DFPFangSongW4-B5" w:hAnsi="Palatino"/>
+          <w:rFonts w:ascii="Inria Serif" w:eastAsia="DFPFangSongW4-B5" w:hAnsi="Inria Serif"/>
           <w:color w:val="000000" w:themeColor="text1"/>
         </w:rPr>
         <w:t>Youtube</w:t>
@@ -2148,14 +2261,14 @@
       <w:proofErr w:type="spellEnd"/>
       <w:r>
         <w:rPr>
-          <w:rFonts w:ascii="Palatino" w:eastAsia="DFPFangSongW4-B5" w:hAnsi="Palatino"/>
+          <w:rFonts w:ascii="Inria Serif" w:eastAsia="DFPFangSongW4-B5" w:hAnsi="Inria Serif"/>
           <w:color w:val="000000" w:themeColor="text1"/>
         </w:rPr>
         <w:t xml:space="preserve"> Search API </w:t>
       </w:r>
       <w:r>
         <w:rPr>
-          <w:rFonts w:ascii="Palatino" w:eastAsia="DFPFangSongW4-B5" w:hAnsi="Palatino"/>
+          <w:rFonts w:ascii="Inria Serif" w:eastAsia="DFPFangSongW4-B5" w:hAnsi="Inria Serif"/>
           <w:color w:val="000000" w:themeColor="text1"/>
         </w:rPr>
         <w:t>）</w:t>
@@ -2168,14 +2281,14 @@
           <w:numId w:val="18"/>
         </w:numPr>
         <w:rPr>
-          <w:rFonts w:ascii="Palatino" w:eastAsia="DFPFangSongW4-B5" w:hAnsi="Palatino"/>
+          <w:rFonts w:ascii="Inria Serif" w:eastAsia="DFPFangSongW4-B5" w:hAnsi="Inria Serif"/>
           <w:color w:val="000000" w:themeColor="text1"/>
         </w:rPr>
       </w:pPr>
       <w:proofErr w:type="spellStart"/>
       <w:r>
         <w:rPr>
-          <w:rFonts w:ascii="Palatino" w:eastAsia="DFPFangSongW4-B5" w:hAnsi="Palatino"/>
+          <w:rFonts w:ascii="Inria Serif" w:eastAsia="DFPFangSongW4-B5" w:hAnsi="Inria Serif"/>
           <w:color w:val="000000" w:themeColor="text1"/>
         </w:rPr>
         <w:t>基於</w:t>
@@ -2183,7 +2296,7 @@
       <w:proofErr w:type="spellEnd"/>
       <w:r>
         <w:rPr>
-          <w:rFonts w:ascii="Palatino" w:eastAsia="DFPFangSongW4-B5" w:hAnsi="Palatino"/>
+          <w:rFonts w:ascii="Inria Serif" w:eastAsia="DFPFangSongW4-B5" w:hAnsi="Inria Serif"/>
           <w:color w:val="000000" w:themeColor="text1"/>
         </w:rPr>
         <w:t xml:space="preserve"> </w:t>
@@ -2191,7 +2304,7 @@
       <w:proofErr w:type="spellStart"/>
       <w:r>
         <w:rPr>
-          <w:rFonts w:ascii="Palatino" w:eastAsia="DFPFangSongW4-B5" w:hAnsi="Palatino"/>
+          <w:rFonts w:ascii="Inria Serif" w:eastAsia="DFPFangSongW4-B5" w:hAnsi="Inria Serif"/>
           <w:color w:val="000000" w:themeColor="text1"/>
         </w:rPr>
         <w:t>SocketIO</w:t>
@@ -2199,7 +2312,7 @@
       <w:proofErr w:type="spellEnd"/>
       <w:r>
         <w:rPr>
-          <w:rFonts w:ascii="Palatino" w:eastAsia="DFPFangSongW4-B5" w:hAnsi="Palatino"/>
+          <w:rFonts w:ascii="Inria Serif" w:eastAsia="DFPFangSongW4-B5" w:hAnsi="Inria Serif"/>
           <w:color w:val="000000" w:themeColor="text1"/>
         </w:rPr>
         <w:t xml:space="preserve"> </w:t>
@@ -2207,7 +2320,7 @@
       <w:proofErr w:type="spellStart"/>
       <w:r>
         <w:rPr>
-          <w:rFonts w:ascii="Palatino" w:eastAsia="DFPFangSongW4-B5" w:hAnsi="Palatino"/>
+          <w:rFonts w:ascii="Inria Serif" w:eastAsia="DFPFangSongW4-B5" w:hAnsi="Inria Serif"/>
           <w:color w:val="000000" w:themeColor="text1"/>
         </w:rPr>
         <w:t>實作匿名隨機配對聊天室</w:t>
@@ -2222,14 +2335,14 @@
           <w:numId w:val="1"/>
         </w:numPr>
         <w:rPr>
-          <w:rFonts w:ascii="Palatino" w:eastAsia="DFPFangSongW4-B5" w:hAnsi="Palatino"/>
+          <w:rFonts w:ascii="Inria Serif" w:eastAsia="DFPFangSongW4-B5" w:hAnsi="Inria Serif"/>
           <w:color w:val="000000" w:themeColor="text1"/>
         </w:rPr>
       </w:pPr>
       <w:proofErr w:type="spellStart"/>
       <w:r>
         <w:rPr>
-          <w:rFonts w:ascii="Palatino" w:eastAsia="DFPFangSongW4-B5" w:hAnsi="Palatino"/>
+          <w:rFonts w:ascii="Inria Serif" w:eastAsia="DFPFangSongW4-B5" w:hAnsi="Inria Serif"/>
           <w:color w:val="000000" w:themeColor="text1"/>
         </w:rPr>
         <w:t>利用</w:t>
@@ -2237,7 +2350,7 @@
       <w:proofErr w:type="spellEnd"/>
       <w:r>
         <w:rPr>
-          <w:rFonts w:ascii="Palatino" w:eastAsia="DFPFangSongW4-B5" w:hAnsi="Palatino"/>
+          <w:rFonts w:ascii="Inria Serif" w:eastAsia="DFPFangSongW4-B5" w:hAnsi="Inria Serif"/>
           <w:color w:val="000000" w:themeColor="text1"/>
         </w:rPr>
         <w:t xml:space="preserve"> </w:t>
@@ -2245,7 +2358,7 @@
       <w:proofErr w:type="spellStart"/>
       <w:r>
         <w:rPr>
-          <w:rFonts w:ascii="Palatino" w:eastAsia="DFPFangSongW4-B5" w:hAnsi="Palatino"/>
+          <w:rFonts w:ascii="Inria Serif" w:eastAsia="DFPFangSongW4-B5" w:hAnsi="Inria Serif"/>
           <w:color w:val="000000" w:themeColor="text1"/>
         </w:rPr>
         <w:t>SocketIO</w:t>
@@ -2253,7 +2366,7 @@
       <w:proofErr w:type="spellEnd"/>
       <w:r>
         <w:rPr>
-          <w:rFonts w:ascii="Palatino" w:eastAsia="DFPFangSongW4-B5" w:hAnsi="Palatino"/>
+          <w:rFonts w:ascii="Inria Serif" w:eastAsia="DFPFangSongW4-B5" w:hAnsi="Inria Serif"/>
           <w:color w:val="000000" w:themeColor="text1"/>
         </w:rPr>
         <w:t xml:space="preserve"> </w:t>
@@ -2261,7 +2374,7 @@
       <w:proofErr w:type="spellStart"/>
       <w:r>
         <w:rPr>
-          <w:rFonts w:ascii="Palatino" w:eastAsia="DFPFangSongW4-B5" w:hAnsi="Palatino"/>
+          <w:rFonts w:ascii="Inria Serif" w:eastAsia="DFPFangSongW4-B5" w:hAnsi="Inria Serif"/>
           <w:color w:val="000000" w:themeColor="text1"/>
         </w:rPr>
         <w:t>套件開發一款功能類似於</w:t>
@@ -2269,7 +2382,7 @@
       <w:proofErr w:type="spellEnd"/>
       <w:r>
         <w:rPr>
-          <w:rFonts w:ascii="Palatino" w:eastAsia="DFPFangSongW4-B5" w:hAnsi="Palatino"/>
+          <w:rFonts w:ascii="Inria Serif" w:eastAsia="DFPFangSongW4-B5" w:hAnsi="Inria Serif"/>
           <w:color w:val="000000" w:themeColor="text1"/>
         </w:rPr>
         <w:t xml:space="preserve"> </w:t>
@@ -2277,7 +2390,7 @@
       <w:proofErr w:type="spellStart"/>
       <w:r>
         <w:rPr>
-          <w:rFonts w:ascii="Palatino" w:eastAsia="DFPFangSongW4-B5" w:hAnsi="Palatino"/>
+          <w:rFonts w:ascii="Inria Serif" w:eastAsia="DFPFangSongW4-B5" w:hAnsi="Inria Serif"/>
           <w:color w:val="000000" w:themeColor="text1"/>
         </w:rPr>
         <w:t>WooTalk</w:t>
@@ -2285,7 +2398,7 @@
       <w:proofErr w:type="spellEnd"/>
       <w:r>
         <w:rPr>
-          <w:rFonts w:ascii="Palatino" w:eastAsia="DFPFangSongW4-B5" w:hAnsi="Palatino"/>
+          <w:rFonts w:ascii="Inria Serif" w:eastAsia="DFPFangSongW4-B5" w:hAnsi="Inria Serif"/>
           <w:color w:val="000000" w:themeColor="text1"/>
         </w:rPr>
         <w:t xml:space="preserve"> </w:t>
@@ -2293,7 +2406,7 @@
       <w:proofErr w:type="spellStart"/>
       <w:r>
         <w:rPr>
-          <w:rFonts w:ascii="Palatino" w:eastAsia="DFPFangSongW4-B5" w:hAnsi="Palatino"/>
+          <w:rFonts w:ascii="Inria Serif" w:eastAsia="DFPFangSongW4-B5" w:hAnsi="Inria Serif"/>
           <w:color w:val="000000" w:themeColor="text1"/>
         </w:rPr>
         <w:t>的線上匿名配對聊天室</w:t>
@@ -2301,7 +2414,7 @@
       <w:proofErr w:type="spellEnd"/>
       <w:r>
         <w:rPr>
-          <w:rFonts w:ascii="Palatino" w:eastAsia="DFPFangSongW4-B5" w:hAnsi="Palatino"/>
+          <w:rFonts w:ascii="Inria Serif" w:eastAsia="DFPFangSongW4-B5" w:hAnsi="Inria Serif"/>
           <w:color w:val="000000" w:themeColor="text1"/>
         </w:rPr>
         <w:t>。</w:t>
@@ -2314,14 +2427,14 @@
           <w:numId w:val="18"/>
         </w:numPr>
         <w:rPr>
-          <w:rFonts w:ascii="Palatino" w:eastAsia="DFPFangSongW4-B5" w:hAnsi="Palatino"/>
-          <w:color w:val="000000" w:themeColor="text1"/>
-          <w:lang w:eastAsia="zh-TW"/>
-        </w:rPr>
-      </w:pPr>
-      <w:r>
-        <w:rPr>
-          <w:rFonts w:ascii="Palatino" w:eastAsia="DFPFangSongW4-B5" w:hAnsi="Palatino"/>
+          <w:rFonts w:ascii="Inria Serif" w:eastAsia="DFPFangSongW4-B5" w:hAnsi="Inria Serif"/>
+          <w:color w:val="000000" w:themeColor="text1"/>
+          <w:lang w:eastAsia="zh-TW"/>
+        </w:rPr>
+      </w:pPr>
+      <w:r>
+        <w:rPr>
+          <w:rFonts w:ascii="Inria Serif" w:eastAsia="DFPFangSongW4-B5" w:hAnsi="Inria Serif"/>
           <w:color w:val="000000" w:themeColor="text1"/>
           <w:lang w:eastAsia="zh-TW"/>
         </w:rPr>
@@ -2336,40 +2449,22 @@
           <w:numId w:val="1"/>
         </w:numPr>
         <w:rPr>
-          <w:rFonts w:ascii="Palatino" w:eastAsia="DFPFangSongW4-B5" w:hAnsi="Palatino"/>
-          <w:color w:val="000000" w:themeColor="text1"/>
-          <w:lang w:eastAsia="zh-TW"/>
-        </w:rPr>
-      </w:pPr>
-      <w:r>
-        <w:rPr>
-          <w:rFonts w:ascii="Palatino" w:eastAsia="DFPFangSongW4-B5" w:hAnsi="Palatino"/>
-          <w:color w:val="000000" w:themeColor="text1"/>
-          <w:lang w:eastAsia="zh-TW"/>
-        </w:rPr>
-        <w:t>參加由</w:t>
-      </w:r>
-      <w:proofErr w:type="gramStart"/>
-      <w:r>
-        <w:rPr>
-          <w:rFonts w:ascii="Palatino" w:eastAsia="DFPFangSongW4-B5" w:hAnsi="Palatino"/>
-          <w:color w:val="000000" w:themeColor="text1"/>
-          <w:lang w:eastAsia="zh-TW"/>
-        </w:rPr>
-        <w:t>圖靈鏈</w:t>
-      </w:r>
-      <w:proofErr w:type="gramEnd"/>
-      <w:r>
-        <w:rPr>
-          <w:rFonts w:ascii="Palatino" w:eastAsia="DFPFangSongW4-B5" w:hAnsi="Palatino"/>
-          <w:color w:val="000000" w:themeColor="text1"/>
-          <w:lang w:eastAsia="zh-TW"/>
-        </w:rPr>
-        <w:t>執行長</w:t>
-      </w:r>
-      <w:r>
-        <w:rPr>
-          <w:rFonts w:ascii="Palatino" w:eastAsia="DFPFangSongW4-B5" w:hAnsi="Palatino"/>
+          <w:rFonts w:ascii="Inria Serif" w:eastAsia="DFPFangSongW4-B5" w:hAnsi="Inria Serif"/>
+          <w:color w:val="000000" w:themeColor="text1"/>
+          <w:lang w:eastAsia="zh-TW"/>
+        </w:rPr>
+      </w:pPr>
+      <w:r>
+        <w:rPr>
+          <w:rFonts w:ascii="Inria Serif" w:eastAsia="DFPFangSongW4-B5" w:hAnsi="Inria Serif"/>
+          <w:color w:val="000000" w:themeColor="text1"/>
+          <w:lang w:eastAsia="zh-TW"/>
+        </w:rPr>
+        <w:t>參加由圖靈鏈執行長</w:t>
+      </w:r>
+      <w:r>
+        <w:rPr>
+          <w:rFonts w:ascii="Inria Serif" w:eastAsia="DFPFangSongW4-B5" w:hAnsi="Inria Serif"/>
           <w:color w:val="000000" w:themeColor="text1"/>
           <w:lang w:eastAsia="zh-TW"/>
         </w:rPr>
@@ -2377,7 +2472,7 @@
       </w:r>
       <w:r>
         <w:rPr>
-          <w:rFonts w:ascii="Palatino" w:eastAsia="DFPFangSongW4-B5" w:hAnsi="Palatino"/>
+          <w:rFonts w:ascii="Inria Serif" w:eastAsia="DFPFangSongW4-B5" w:hAnsi="Inria Serif"/>
           <w:color w:val="000000" w:themeColor="text1"/>
           <w:lang w:eastAsia="zh-TW"/>
         </w:rPr>
@@ -2385,7 +2480,7 @@
       </w:r>
       <w:r>
         <w:rPr>
-          <w:rFonts w:ascii="Palatino" w:eastAsia="DFPFangSongW4-B5" w:hAnsi="Palatino"/>
+          <w:rFonts w:ascii="Inria Serif" w:eastAsia="DFPFangSongW4-B5" w:hAnsi="Inria Serif"/>
           <w:color w:val="000000" w:themeColor="text1"/>
           <w:lang w:eastAsia="zh-TW"/>
         </w:rPr>
@@ -2393,7 +2488,7 @@
       </w:r>
       <w:r>
         <w:rPr>
-          <w:rFonts w:ascii="Palatino" w:eastAsia="DFPFangSongW4-B5" w:hAnsi="Palatino"/>
+          <w:rFonts w:ascii="Inria Serif" w:eastAsia="DFPFangSongW4-B5" w:hAnsi="Inria Serif"/>
           <w:color w:val="000000" w:themeColor="text1"/>
           <w:lang w:eastAsia="zh-TW"/>
         </w:rPr>
@@ -2401,7 +2496,7 @@
       </w:r>
       <w:r>
         <w:rPr>
-          <w:rFonts w:ascii="Palatino" w:eastAsia="DFPFangSongW4-B5" w:hAnsi="Palatino"/>
+          <w:rFonts w:ascii="Inria Serif" w:eastAsia="DFPFangSongW4-B5" w:hAnsi="Inria Serif"/>
           <w:color w:val="000000" w:themeColor="text1"/>
           <w:lang w:eastAsia="zh-TW"/>
         </w:rPr>
@@ -2409,7 +2504,7 @@
       </w:r>
       <w:r>
         <w:rPr>
-          <w:rFonts w:ascii="Palatino" w:eastAsia="DFPFangSongW4-B5" w:hAnsi="Palatino"/>
+          <w:rFonts w:ascii="Inria Serif" w:eastAsia="DFPFangSongW4-B5" w:hAnsi="Inria Serif"/>
           <w:color w:val="000000" w:themeColor="text1"/>
           <w:w w:val="90"/>
           <w:lang w:eastAsia="zh-TW"/>
@@ -2418,7 +2513,7 @@
       </w:r>
       <w:r>
         <w:rPr>
-          <w:rFonts w:ascii="Palatino" w:eastAsia="DFPFangSongW4-B5" w:hAnsi="Palatino" w:hint="eastAsia"/>
+          <w:rFonts w:ascii="Inria Serif" w:eastAsia="DFPFangSongW4-B5" w:hAnsi="Inria Serif"/>
           <w:color w:val="000000" w:themeColor="text1"/>
           <w:w w:val="90"/>
           <w:lang w:eastAsia="zh-TW"/>
@@ -2427,7 +2522,7 @@
       </w:r>
       <w:r>
         <w:rPr>
-          <w:rFonts w:ascii="Palatino" w:eastAsia="DFPFangSongW4-B5" w:hAnsi="Palatino"/>
+          <w:rFonts w:ascii="Inria Serif" w:eastAsia="DFPFangSongW4-B5" w:hAnsi="Inria Serif"/>
           <w:color w:val="000000" w:themeColor="text1"/>
           <w:w w:val="90"/>
           <w:lang w:eastAsia="zh-TW"/>
@@ -2436,7 +2531,7 @@
       </w:r>
       <w:r>
         <w:rPr>
-          <w:rFonts w:ascii="Palatino" w:eastAsia="DFPFangSongW4-B5" w:hAnsi="Palatino"/>
+          <w:rFonts w:ascii="Inria Serif" w:eastAsia="DFPFangSongW4-B5" w:hAnsi="Inria Serif"/>
           <w:color w:val="000000" w:themeColor="text1"/>
           <w:lang w:eastAsia="zh-TW"/>
         </w:rPr>
@@ -2444,7 +2539,7 @@
       </w:r>
       <w:r>
         <w:rPr>
-          <w:rFonts w:ascii="Palatino" w:eastAsia="DFPFangSongW4-B5" w:hAnsi="Palatino"/>
+          <w:rFonts w:ascii="Inria Serif" w:eastAsia="DFPFangSongW4-B5" w:hAnsi="Inria Serif"/>
           <w:color w:val="000000" w:themeColor="text1"/>
           <w:lang w:eastAsia="zh-TW"/>
         </w:rPr>
@@ -2458,14 +2553,14 @@
           <w:numId w:val="18"/>
         </w:numPr>
         <w:rPr>
-          <w:rFonts w:ascii="Palatino" w:eastAsia="DFPFangSongW4-B5" w:hAnsi="Palatino"/>
+          <w:rFonts w:ascii="Inria Serif" w:eastAsia="DFPFangSongW4-B5" w:hAnsi="Inria Serif"/>
           <w:color w:val="000000" w:themeColor="text1"/>
         </w:rPr>
       </w:pPr>
       <w:proofErr w:type="spellStart"/>
       <w:r>
         <w:rPr>
-          <w:rFonts w:ascii="Palatino" w:eastAsia="DFPFangSongW4-B5" w:hAnsi="Palatino"/>
+          <w:rFonts w:ascii="Inria Serif" w:eastAsia="DFPFangSongW4-B5" w:hAnsi="Inria Serif"/>
           <w:color w:val="000000" w:themeColor="text1"/>
         </w:rPr>
         <w:t>MarkDown</w:t>
@@ -2473,7 +2568,7 @@
       <w:proofErr w:type="spellEnd"/>
       <w:r>
         <w:rPr>
-          <w:rFonts w:ascii="Palatino" w:eastAsia="DFPFangSongW4-B5" w:hAnsi="Palatino"/>
+          <w:rFonts w:ascii="Inria Serif" w:eastAsia="DFPFangSongW4-B5" w:hAnsi="Inria Serif"/>
           <w:color w:val="000000" w:themeColor="text1"/>
         </w:rPr>
         <w:t xml:space="preserve"> Editor (</w:t>
@@ -2481,7 +2576,7 @@
       <w:proofErr w:type="spellStart"/>
       <w:r>
         <w:rPr>
-          <w:rFonts w:ascii="Palatino" w:eastAsia="DFPFangSongW4-B5" w:hAnsi="Palatino"/>
+          <w:rFonts w:ascii="Inria Serif" w:eastAsia="DFPFangSongW4-B5" w:hAnsi="Inria Serif"/>
           <w:color w:val="000000" w:themeColor="text1"/>
         </w:rPr>
         <w:t>開發中</w:t>
@@ -2489,7 +2584,7 @@
       <w:proofErr w:type="spellEnd"/>
       <w:r>
         <w:rPr>
-          <w:rFonts w:ascii="Palatino" w:eastAsia="DFPFangSongW4-B5" w:hAnsi="Palatino"/>
+          <w:rFonts w:ascii="Inria Serif" w:eastAsia="DFPFangSongW4-B5" w:hAnsi="Inria Serif"/>
           <w:color w:val="000000" w:themeColor="text1"/>
         </w:rPr>
         <w:t>)</w:t>
@@ -2503,14 +2598,14 @@
           <w:numId w:val="1"/>
         </w:numPr>
         <w:rPr>
-          <w:rFonts w:ascii="Palatino" w:eastAsia="DFPFangSongW4-B5" w:hAnsi="Palatino"/>
-          <w:color w:val="000000" w:themeColor="text1"/>
-          <w:lang w:eastAsia="zh-TW"/>
-        </w:rPr>
-      </w:pPr>
-      <w:r>
-        <w:rPr>
-          <w:rFonts w:ascii="Palatino" w:eastAsia="DFPFangSongW4-B5" w:hAnsi="Palatino"/>
+          <w:rFonts w:ascii="Inria Serif" w:eastAsia="DFPFangSongW4-B5" w:hAnsi="Inria Serif"/>
+          <w:color w:val="000000" w:themeColor="text1"/>
+          <w:lang w:eastAsia="zh-TW"/>
+        </w:rPr>
+      </w:pPr>
+      <w:r>
+        <w:rPr>
+          <w:rFonts w:ascii="Inria Serif" w:eastAsia="DFPFangSongW4-B5" w:hAnsi="Inria Serif"/>
           <w:color w:val="000000" w:themeColor="text1"/>
           <w:lang w:eastAsia="zh-TW"/>
         </w:rPr>
@@ -2518,7 +2613,7 @@
       </w:r>
       <w:r>
         <w:rPr>
-          <w:rFonts w:ascii="Palatino" w:eastAsia="DFPFangSongW4-B5" w:hAnsi="Palatino"/>
+          <w:rFonts w:ascii="Inria Serif" w:eastAsia="DFPFangSongW4-B5" w:hAnsi="Inria Serif"/>
           <w:color w:val="000000" w:themeColor="text1"/>
           <w:lang w:eastAsia="zh-TW"/>
         </w:rPr>
@@ -2527,7 +2622,7 @@
       <w:proofErr w:type="spellStart"/>
       <w:r>
         <w:rPr>
-          <w:rFonts w:ascii="Palatino" w:eastAsia="DFPFangSongW4-B5" w:hAnsi="Palatino"/>
+          <w:rFonts w:ascii="Inria Serif" w:eastAsia="DFPFangSongW4-B5" w:hAnsi="Inria Serif"/>
           <w:color w:val="000000" w:themeColor="text1"/>
           <w:lang w:eastAsia="zh-TW"/>
         </w:rPr>
@@ -2536,7 +2631,7 @@
       <w:proofErr w:type="spellEnd"/>
       <w:r>
         <w:rPr>
-          <w:rFonts w:ascii="Palatino" w:eastAsia="DFPFangSongW4-B5" w:hAnsi="Palatino"/>
+          <w:rFonts w:ascii="Inria Serif" w:eastAsia="DFPFangSongW4-B5" w:hAnsi="Inria Serif"/>
           <w:color w:val="000000" w:themeColor="text1"/>
           <w:lang w:eastAsia="zh-TW"/>
         </w:rPr>
@@ -2545,7 +2640,7 @@
       <w:proofErr w:type="spellStart"/>
       <w:r>
         <w:rPr>
-          <w:rFonts w:ascii="Palatino" w:eastAsia="DFPFangSongW4-B5" w:hAnsi="Palatino"/>
+          <w:rFonts w:ascii="Inria Serif" w:eastAsia="DFPFangSongW4-B5" w:hAnsi="Inria Serif"/>
           <w:color w:val="000000" w:themeColor="text1"/>
           <w:lang w:eastAsia="zh-TW"/>
         </w:rPr>
@@ -2554,7 +2649,7 @@
       <w:proofErr w:type="spellEnd"/>
       <w:r>
         <w:rPr>
-          <w:rFonts w:ascii="Palatino" w:eastAsia="DFPFangSongW4-B5" w:hAnsi="Palatino"/>
+          <w:rFonts w:ascii="Inria Serif" w:eastAsia="DFPFangSongW4-B5" w:hAnsi="Inria Serif"/>
           <w:color w:val="000000" w:themeColor="text1"/>
           <w:lang w:eastAsia="zh-TW"/>
         </w:rPr>
@@ -2562,7 +2657,7 @@
       </w:r>
       <w:r>
         <w:rPr>
-          <w:rFonts w:ascii="Palatino" w:eastAsia="DFPFangSongW4-B5" w:hAnsi="Palatino"/>
+          <w:rFonts w:ascii="Inria Serif" w:eastAsia="DFPFangSongW4-B5" w:hAnsi="Inria Serif"/>
           <w:color w:val="000000" w:themeColor="text1"/>
           <w:lang w:eastAsia="zh-TW"/>
         </w:rPr>
@@ -2570,7 +2665,7 @@
       </w:r>
       <w:r>
         <w:rPr>
-          <w:rFonts w:ascii="Palatino" w:eastAsia="DFPFangSongW4-B5" w:hAnsi="Palatino" w:hint="eastAsia"/>
+          <w:rFonts w:ascii="Inria Serif" w:eastAsia="DFPFangSongW4-B5" w:hAnsi="Inria Serif"/>
           <w:color w:val="000000" w:themeColor="text1"/>
           <w:lang w:eastAsia="zh-TW"/>
         </w:rPr>
@@ -2578,7 +2673,7 @@
       </w:r>
       <w:r>
         <w:rPr>
-          <w:rFonts w:ascii="Palatino" w:eastAsia="DFPFangSongW4-B5" w:hAnsi="Palatino"/>
+          <w:rFonts w:ascii="Inria Serif" w:eastAsia="DFPFangSongW4-B5" w:hAnsi="Inria Serif"/>
           <w:color w:val="000000" w:themeColor="text1"/>
           <w:lang w:eastAsia="zh-TW"/>
         </w:rPr>
@@ -2587,7 +2682,7 @@
       <w:proofErr w:type="spellStart"/>
       <w:r>
         <w:rPr>
-          <w:rFonts w:ascii="Palatino" w:eastAsia="DFPFangSongW4-B5" w:hAnsi="Palatino"/>
+          <w:rFonts w:ascii="Inria Serif" w:eastAsia="DFPFangSongW4-B5" w:hAnsi="Inria Serif"/>
           <w:color w:val="000000" w:themeColor="text1"/>
           <w:lang w:eastAsia="zh-TW"/>
         </w:rPr>
@@ -2596,7 +2691,7 @@
       <w:proofErr w:type="spellEnd"/>
       <w:r>
         <w:rPr>
-          <w:rFonts w:ascii="Palatino" w:eastAsia="DFPFangSongW4-B5" w:hAnsi="Palatino"/>
+          <w:rFonts w:ascii="Inria Serif" w:eastAsia="DFPFangSongW4-B5" w:hAnsi="Inria Serif"/>
           <w:color w:val="000000" w:themeColor="text1"/>
           <w:lang w:eastAsia="zh-TW"/>
         </w:rPr>
@@ -2604,7 +2699,7 @@
       </w:r>
       <w:r>
         <w:rPr>
-          <w:rFonts w:ascii="Palatino" w:eastAsia="DFPFangSongW4-B5" w:hAnsi="Palatino"/>
+          <w:rFonts w:ascii="Inria Serif" w:eastAsia="DFPFangSongW4-B5" w:hAnsi="Inria Serif"/>
           <w:color w:val="000000" w:themeColor="text1"/>
           <w:lang w:eastAsia="zh-TW"/>
         </w:rPr>
@@ -2618,13 +2713,13 @@
           <w:left w:val="single" w:sz="4" w:space="4" w:color="auto"/>
         </w:pBdr>
         <w:rPr>
-          <w:rFonts w:ascii="Palatino" w:eastAsia="DFPFangSongW4-B5" w:hAnsi="Palatino"/>
-          <w:color w:val="000000" w:themeColor="text1"/>
-        </w:rPr>
-      </w:pPr>
-      <w:r>
-        <w:rPr>
-          <w:rFonts w:ascii="Palatino" w:eastAsia="DFPFangSongW4-B5" w:hAnsi="Palatino"/>
+          <w:rFonts w:ascii="Inria Serif" w:eastAsia="DFPFangSongW4-B5" w:hAnsi="Inria Serif"/>
+          <w:color w:val="000000" w:themeColor="text1"/>
+        </w:rPr>
+      </w:pPr>
+      <w:r>
+        <w:rPr>
+          <w:rFonts w:ascii="Inria Serif" w:eastAsia="DFPFangSongW4-B5" w:hAnsi="Inria Serif"/>
           <w:color w:val="000000" w:themeColor="text1"/>
           <w:lang w:eastAsia="zh-TW"/>
         </w:rPr>
@@ -2632,7 +2727,7 @@
       </w:r>
       <w:r>
         <w:rPr>
-          <w:rFonts w:ascii="Palatino" w:eastAsia="DFPFangSongW4-B5" w:hAnsi="Palatino"/>
+          <w:rFonts w:ascii="Inria Serif" w:eastAsia="DFPFangSongW4-B5" w:hAnsi="Inria Serif"/>
           <w:color w:val="000000" w:themeColor="text1"/>
         </w:rPr>
         <w:t>，</w:t>
@@ -2640,7 +2735,7 @@
       <w:proofErr w:type="spellStart"/>
       <w:r>
         <w:rPr>
-          <w:rFonts w:ascii="Palatino" w:eastAsia="DFPFangSongW4-B5" w:hAnsi="Palatino"/>
+          <w:rFonts w:ascii="Inria Serif" w:eastAsia="DFPFangSongW4-B5" w:hAnsi="Inria Serif"/>
           <w:color w:val="000000" w:themeColor="text1"/>
         </w:rPr>
         <w:t>我也樂於參與開源貢獻，像是對</w:t>
@@ -2648,7 +2743,7 @@
       <w:proofErr w:type="spellEnd"/>
       <w:r>
         <w:rPr>
-          <w:rFonts w:ascii="Palatino" w:eastAsia="DFPFangSongW4-B5" w:hAnsi="Palatino"/>
+          <w:rFonts w:ascii="Inria Serif" w:eastAsia="DFPFangSongW4-B5" w:hAnsi="Inria Serif"/>
           <w:color w:val="000000" w:themeColor="text1"/>
         </w:rPr>
         <w:t xml:space="preserve"> Hyperledger, SITCON </w:t>
@@ -2656,7 +2751,7 @@
       <w:proofErr w:type="spellStart"/>
       <w:r>
         <w:rPr>
-          <w:rFonts w:ascii="Palatino" w:eastAsia="DFPFangSongW4-B5" w:hAnsi="Palatino"/>
+          <w:rFonts w:ascii="Inria Serif" w:eastAsia="DFPFangSongW4-B5" w:hAnsi="Inria Serif"/>
           <w:color w:val="000000" w:themeColor="text1"/>
         </w:rPr>
         <w:t>等專案發起</w:t>
@@ -2664,7 +2759,7 @@
       <w:proofErr w:type="spellEnd"/>
       <w:r>
         <w:rPr>
-          <w:rFonts w:ascii="Palatino" w:eastAsia="DFPFangSongW4-B5" w:hAnsi="Palatino"/>
+          <w:rFonts w:ascii="Inria Serif" w:eastAsia="DFPFangSongW4-B5" w:hAnsi="Inria Serif"/>
           <w:color w:val="000000" w:themeColor="text1"/>
         </w:rPr>
         <w:t xml:space="preserve"> Issue, Pull </w:t>
@@ -2672,14 +2767,14 @@
       <w:proofErr w:type="spellStart"/>
       <w:r>
         <w:rPr>
-          <w:rFonts w:ascii="Palatino" w:eastAsia="DFPFangSongW4-B5" w:hAnsi="Palatino"/>
+          <w:rFonts w:ascii="Inria Serif" w:eastAsia="DFPFangSongW4-B5" w:hAnsi="Inria Serif"/>
           <w:color w:val="000000" w:themeColor="text1"/>
         </w:rPr>
         <w:t>Request</w:t>
       </w:r>
       <w:r>
         <w:rPr>
-          <w:rFonts w:ascii="Palatino" w:eastAsia="DFPFangSongW4-B5" w:hAnsi="Palatino"/>
+          <w:rFonts w:ascii="Inria Serif" w:eastAsia="DFPFangSongW4-B5" w:hAnsi="Inria Serif"/>
           <w:color w:val="000000" w:themeColor="text1"/>
         </w:rPr>
         <w:t>、協助翻譯</w:t>
@@ -2687,7 +2782,7 @@
       <w:proofErr w:type="spellEnd"/>
       <w:r>
         <w:rPr>
-          <w:rFonts w:ascii="Palatino" w:eastAsia="DFPFangSongW4-B5" w:hAnsi="Palatino"/>
+          <w:rFonts w:ascii="Inria Serif" w:eastAsia="DFPFangSongW4-B5" w:hAnsi="Inria Serif"/>
           <w:color w:val="000000" w:themeColor="text1"/>
         </w:rPr>
         <w:t xml:space="preserve"> Mozilla </w:t>
@@ -2695,7 +2790,7 @@
       <w:proofErr w:type="spellStart"/>
       <w:r>
         <w:rPr>
-          <w:rFonts w:ascii="Palatino" w:eastAsia="DFPFangSongW4-B5" w:hAnsi="Palatino"/>
+          <w:rFonts w:ascii="Inria Serif" w:eastAsia="DFPFangSongW4-B5" w:hAnsi="Inria Serif"/>
           <w:color w:val="000000" w:themeColor="text1"/>
         </w:rPr>
         <w:t>所開源的</w:t>
@@ -2703,14 +2798,14 @@
       <w:proofErr w:type="spellEnd"/>
       <w:r>
         <w:rPr>
-          <w:rFonts w:ascii="Palatino" w:eastAsia="DFPFangSongW4-B5" w:hAnsi="Palatino"/>
+          <w:rFonts w:ascii="Inria Serif" w:eastAsia="DFPFangSongW4-B5" w:hAnsi="Inria Serif"/>
           <w:color w:val="000000" w:themeColor="text1"/>
         </w:rPr>
         <w:t xml:space="preserve"> MDN Web Docs [8]</w:t>
       </w:r>
       <w:r>
         <w:rPr>
-          <w:rFonts w:ascii="Palatino" w:eastAsia="DFPFangSongW4-B5" w:hAnsi="Palatino"/>
+          <w:rFonts w:ascii="Inria Serif" w:eastAsia="DFPFangSongW4-B5" w:hAnsi="Inria Serif"/>
           <w:color w:val="000000" w:themeColor="text1"/>
         </w:rPr>
         <w:t>。</w:t>
@@ -2722,7 +2817,7 @@
         <w:pStyle w:val="3"/>
         <w:spacing w:afterLines="100" w:after="240"/>
         <w:rPr>
-          <w:rFonts w:ascii="Palatino" w:eastAsia="DFPFangSongW4-B5" w:hAnsi="Palatino"/>
+          <w:rFonts w:ascii="Inria Serif" w:eastAsia="DFPFangSongW4-B5" w:hAnsi="Inria Serif"/>
           <w:color w:val="000000" w:themeColor="text1"/>
           <w:sz w:val="32"/>
           <w:szCs w:val="32"/>
@@ -2730,7 +2825,7 @@
       </w:pPr>
       <w:r>
         <w:rPr>
-          <w:rFonts w:ascii="Palatino" w:eastAsia="DFPFangSongW4-B5" w:hAnsi="Palatino"/>
+          <w:rFonts w:ascii="Inria Serif" w:eastAsia="DFPFangSongW4-B5" w:hAnsi="Inria Serif"/>
           <w:color w:val="000000" w:themeColor="text1"/>
           <w:sz w:val="32"/>
           <w:szCs w:val="32"/>
@@ -2746,13 +2841,13 @@
           <w:numId w:val="19"/>
         </w:numPr>
         <w:rPr>
-          <w:rFonts w:ascii="Palatino" w:eastAsia="DFPFangSongW4-B5" w:hAnsi="Palatino"/>
-          <w:color w:val="000000" w:themeColor="text1"/>
-        </w:rPr>
-      </w:pPr>
-      <w:r>
-        <w:rPr>
-          <w:rFonts w:ascii="Palatino" w:eastAsia="DFPFangSongW4-B5" w:hAnsi="Palatino"/>
+          <w:rFonts w:ascii="Inria Serif" w:eastAsia="DFPFangSongW4-B5" w:hAnsi="Inria Serif"/>
+          <w:color w:val="000000" w:themeColor="text1"/>
+        </w:rPr>
+      </w:pPr>
+      <w:r>
+        <w:rPr>
+          <w:rFonts w:ascii="Inria Serif" w:eastAsia="DFPFangSongW4-B5" w:hAnsi="Inria Serif"/>
           <w:color w:val="000000" w:themeColor="text1"/>
         </w:rPr>
         <w:t xml:space="preserve">KKBOX Hackathon, </w:t>
@@ -2761,7 +2856,7 @@
         <w:r>
           <w:rPr>
             <w:rStyle w:val="ae"/>
-            <w:rFonts w:ascii="Palatino" w:eastAsia="DFPFangSongW4-B5" w:hAnsi="Palatino"/>
+            <w:rFonts w:ascii="Inria Serif" w:eastAsia="DFPFangSongW4-B5" w:hAnsi="Inria Serif"/>
             <w:color w:val="000000" w:themeColor="text1"/>
           </w:rPr>
           <w:t>link</w:t>
@@ -2775,13 +2870,13 @@
           <w:numId w:val="19"/>
         </w:numPr>
         <w:rPr>
-          <w:rFonts w:ascii="Palatino" w:eastAsia="DFPFangSongW4-B5" w:hAnsi="Palatino"/>
-          <w:color w:val="000000" w:themeColor="text1"/>
-        </w:rPr>
-      </w:pPr>
-      <w:r>
-        <w:rPr>
-          <w:rFonts w:ascii="Palatino" w:eastAsia="DFPFangSongW4-B5" w:hAnsi="Palatino"/>
+          <w:rFonts w:ascii="Inria Serif" w:eastAsia="DFPFangSongW4-B5" w:hAnsi="Inria Serif"/>
+          <w:color w:val="000000" w:themeColor="text1"/>
+        </w:rPr>
+      </w:pPr>
+      <w:r>
+        <w:rPr>
+          <w:rFonts w:ascii="Inria Serif" w:eastAsia="DFPFangSongW4-B5" w:hAnsi="Inria Serif"/>
           <w:color w:val="000000" w:themeColor="text1"/>
         </w:rPr>
         <w:t xml:space="preserve">Hyperledger Fabric, </w:t>
@@ -2790,7 +2885,7 @@
         <w:r>
           <w:rPr>
             <w:rStyle w:val="ae"/>
-            <w:rFonts w:ascii="Palatino" w:eastAsia="DFPFangSongW4-B5" w:hAnsi="Palatino"/>
+            <w:rFonts w:ascii="Inria Serif" w:eastAsia="DFPFangSongW4-B5" w:hAnsi="Inria Serif"/>
             <w:color w:val="000000" w:themeColor="text1"/>
           </w:rPr>
           <w:t>link</w:t>
@@ -2804,13 +2899,13 @@
           <w:numId w:val="19"/>
         </w:numPr>
         <w:rPr>
-          <w:rFonts w:ascii="Palatino" w:eastAsia="DFPFangSongW4-B5" w:hAnsi="Palatino"/>
-          <w:color w:val="000000" w:themeColor="text1"/>
-        </w:rPr>
-      </w:pPr>
-      <w:r>
-        <w:rPr>
-          <w:rFonts w:ascii="Palatino" w:eastAsia="DFPFangSongW4-B5" w:hAnsi="Palatino"/>
+          <w:rFonts w:ascii="Inria Serif" w:eastAsia="DFPFangSongW4-B5" w:hAnsi="Inria Serif"/>
+          <w:color w:val="000000" w:themeColor="text1"/>
+        </w:rPr>
+      </w:pPr>
+      <w:r>
+        <w:rPr>
+          <w:rFonts w:ascii="Inria Serif" w:eastAsia="DFPFangSongW4-B5" w:hAnsi="Inria Serif"/>
           <w:color w:val="000000" w:themeColor="text1"/>
         </w:rPr>
         <w:t xml:space="preserve">ITSA Geek, </w:t>
@@ -2819,7 +2914,7 @@
         <w:r>
           <w:rPr>
             <w:rStyle w:val="ae"/>
-            <w:rFonts w:ascii="Palatino" w:eastAsia="DFPFangSongW4-B5" w:hAnsi="Palatino"/>
+            <w:rFonts w:ascii="Inria Serif" w:eastAsia="DFPFangSongW4-B5" w:hAnsi="Inria Serif"/>
             <w:color w:val="000000" w:themeColor="text1"/>
           </w:rPr>
           <w:t>link</w:t>
@@ -2833,21 +2928,21 @@
           <w:numId w:val="19"/>
         </w:numPr>
         <w:rPr>
-          <w:rFonts w:ascii="Palatino" w:eastAsia="DFPFangSongW4-B5" w:hAnsi="Palatino"/>
+          <w:rFonts w:ascii="Inria Serif" w:eastAsia="DFPFangSongW4-B5" w:hAnsi="Inria Serif"/>
           <w:color w:val="000000" w:themeColor="text1"/>
         </w:rPr>
       </w:pPr>
       <w:proofErr w:type="spellStart"/>
       <w:r>
         <w:rPr>
-          <w:rFonts w:ascii="Palatino" w:eastAsia="DFPFangSongW4-B5" w:hAnsi="Palatino"/>
+          <w:rFonts w:ascii="Inria Serif" w:eastAsia="DFPFangSongW4-B5" w:hAnsi="Inria Serif"/>
           <w:color w:val="000000" w:themeColor="text1"/>
         </w:rPr>
         <w:t>IT</w:t>
       </w:r>
       <w:r>
         <w:rPr>
-          <w:rFonts w:ascii="Palatino" w:eastAsia="DFPFangSongW4-B5" w:hAnsi="Palatino"/>
+          <w:rFonts w:ascii="Inria Serif" w:eastAsia="DFPFangSongW4-B5" w:hAnsi="Inria Serif"/>
           <w:color w:val="000000" w:themeColor="text1"/>
         </w:rPr>
         <w:t>邦幫忙鐵人賽</w:t>
@@ -2855,7 +2950,7 @@
       <w:proofErr w:type="spellEnd"/>
       <w:r>
         <w:rPr>
-          <w:rFonts w:ascii="Palatino" w:eastAsia="DFPFangSongW4-B5" w:hAnsi="Palatino"/>
+          <w:rFonts w:ascii="Inria Serif" w:eastAsia="DFPFangSongW4-B5" w:hAnsi="Inria Serif"/>
           <w:color w:val="000000" w:themeColor="text1"/>
         </w:rPr>
         <w:t xml:space="preserve">, </w:t>
@@ -2864,7 +2959,7 @@
         <w:r>
           <w:rPr>
             <w:rStyle w:val="ae"/>
-            <w:rFonts w:ascii="Palatino" w:eastAsia="DFPFangSongW4-B5" w:hAnsi="Palatino"/>
+            <w:rFonts w:ascii="Inria Serif" w:eastAsia="DFPFangSongW4-B5" w:hAnsi="Inria Serif"/>
             <w:color w:val="000000" w:themeColor="text1"/>
           </w:rPr>
           <w:t>link</w:t>
@@ -2878,14 +2973,14 @@
           <w:numId w:val="19"/>
         </w:numPr>
         <w:rPr>
-          <w:rFonts w:ascii="Palatino" w:eastAsia="DFPFangSongW4-B5" w:hAnsi="Palatino"/>
-          <w:color w:val="000000" w:themeColor="text1"/>
-          <w:lang w:eastAsia="zh-TW"/>
-        </w:rPr>
-      </w:pPr>
-      <w:r>
-        <w:rPr>
-          <w:rFonts w:ascii="Palatino" w:eastAsia="DFPFangSongW4-B5" w:hAnsi="Palatino"/>
+          <w:rFonts w:ascii="Inria Serif" w:eastAsia="DFPFangSongW4-B5" w:hAnsi="Inria Serif"/>
+          <w:color w:val="000000" w:themeColor="text1"/>
+          <w:lang w:eastAsia="zh-TW"/>
+        </w:rPr>
+      </w:pPr>
+      <w:r>
+        <w:rPr>
+          <w:rFonts w:ascii="Inria Serif" w:eastAsia="DFPFangSongW4-B5" w:hAnsi="Inria Serif"/>
           <w:color w:val="000000" w:themeColor="text1"/>
           <w:lang w:eastAsia="zh-TW"/>
         </w:rPr>
@@ -2893,7 +2988,7 @@
       </w:r>
       <w:r>
         <w:rPr>
-          <w:rFonts w:ascii="Palatino" w:eastAsia="DFPFangSongW4-B5" w:hAnsi="Palatino"/>
+          <w:rFonts w:ascii="Inria Serif" w:eastAsia="DFPFangSongW4-B5" w:hAnsi="Inria Serif"/>
           <w:color w:val="000000" w:themeColor="text1"/>
           <w:lang w:eastAsia="zh-TW"/>
         </w:rPr>
@@ -2903,7 +2998,7 @@
         <w:r>
           <w:rPr>
             <w:rStyle w:val="ae"/>
-            <w:rFonts w:ascii="Palatino" w:eastAsia="DFPFangSongW4-B5" w:hAnsi="Palatino"/>
+            <w:rFonts w:ascii="Inria Serif" w:eastAsia="DFPFangSongW4-B5" w:hAnsi="Inria Serif"/>
             <w:color w:val="000000" w:themeColor="text1"/>
             <w:lang w:eastAsia="zh-TW"/>
           </w:rPr>
@@ -2918,27 +3013,27 @@
           <w:numId w:val="19"/>
         </w:numPr>
         <w:rPr>
-          <w:rFonts w:ascii="Palatino" w:eastAsia="DFPFangSongW4-B5" w:hAnsi="Palatino"/>
-          <w:color w:val="000000" w:themeColor="text1"/>
-        </w:rPr>
-      </w:pPr>
-      <w:r>
-        <w:rPr>
-          <w:rFonts w:ascii="Palatino" w:eastAsia="DFPFangSongW4-B5" w:hAnsi="Palatino"/>
+          <w:rFonts w:ascii="Inria Serif" w:eastAsia="DFPFangSongW4-B5" w:hAnsi="Inria Serif"/>
+          <w:color w:val="000000" w:themeColor="text1"/>
+        </w:rPr>
+      </w:pPr>
+      <w:r>
+        <w:rPr>
+          <w:rFonts w:ascii="Inria Serif" w:eastAsia="DFPFangSongW4-B5" w:hAnsi="Inria Serif"/>
           <w:color w:val="000000" w:themeColor="text1"/>
         </w:rPr>
         <w:t>SITCON2020-</w:t>
       </w:r>
       <w:r>
         <w:rPr>
-          <w:rFonts w:ascii="Palatino" w:eastAsia="DFPFangSongW4-B5" w:hAnsi="Palatino"/>
+          <w:rFonts w:ascii="Inria Serif" w:eastAsia="DFPFangSongW4-B5" w:hAnsi="Inria Serif"/>
           <w:color w:val="000000" w:themeColor="text1"/>
         </w:rPr>
         <w:t>關於我</w:t>
       </w:r>
       <w:r>
         <w:rPr>
-          <w:rFonts w:ascii="Palatino" w:eastAsia="DFPFangSongW4-B5" w:hAnsi="Palatino"/>
+          <w:rFonts w:ascii="Inria Serif" w:eastAsia="DFPFangSongW4-B5" w:hAnsi="Inria Serif"/>
           <w:color w:val="000000" w:themeColor="text1"/>
         </w:rPr>
         <w:t xml:space="preserve">, </w:t>
@@ -2947,7 +3042,7 @@
         <w:r>
           <w:rPr>
             <w:rStyle w:val="ae"/>
-            <w:rFonts w:ascii="Palatino" w:eastAsia="DFPFangSongW4-B5" w:hAnsi="Palatino"/>
+            <w:rFonts w:ascii="Inria Serif" w:eastAsia="DFPFangSongW4-B5" w:hAnsi="Inria Serif"/>
             <w:color w:val="000000" w:themeColor="text1"/>
           </w:rPr>
           <w:t>link</w:t>
@@ -2961,14 +3056,14 @@
           <w:numId w:val="19"/>
         </w:numPr>
         <w:rPr>
-          <w:rFonts w:ascii="Palatino" w:eastAsia="DFPFangSongW4-B5" w:hAnsi="Palatino"/>
-          <w:color w:val="000000" w:themeColor="text1"/>
-          <w:lang w:eastAsia="zh-TW"/>
-        </w:rPr>
-      </w:pPr>
-      <w:r>
-        <w:rPr>
-          <w:rFonts w:ascii="Palatino" w:eastAsia="DFPFangSongW4-B5" w:hAnsi="Palatino"/>
+          <w:rFonts w:ascii="Inria Serif" w:eastAsia="DFPFangSongW4-B5" w:hAnsi="Inria Serif"/>
+          <w:color w:val="000000" w:themeColor="text1"/>
+          <w:lang w:eastAsia="zh-TW"/>
+        </w:rPr>
+      </w:pPr>
+      <w:r>
+        <w:rPr>
+          <w:rFonts w:ascii="Inria Serif" w:eastAsia="DFPFangSongW4-B5" w:hAnsi="Inria Serif"/>
           <w:color w:val="000000" w:themeColor="text1"/>
           <w:lang w:eastAsia="zh-TW"/>
         </w:rPr>
@@ -2976,7 +3071,7 @@
       </w:r>
       <w:r>
         <w:rPr>
-          <w:rFonts w:ascii="Palatino" w:eastAsia="DFPFangSongW4-B5" w:hAnsi="Palatino"/>
+          <w:rFonts w:ascii="Inria Serif" w:eastAsia="DFPFangSongW4-B5" w:hAnsi="Inria Serif"/>
           <w:color w:val="000000" w:themeColor="text1"/>
           <w:lang w:eastAsia="zh-TW"/>
         </w:rPr>
@@ -2986,7 +3081,7 @@
         <w:r>
           <w:rPr>
             <w:rStyle w:val="ae"/>
-            <w:rFonts w:ascii="Palatino" w:eastAsia="DFPFangSongW4-B5" w:hAnsi="Palatino"/>
+            <w:rFonts w:ascii="Inria Serif" w:eastAsia="DFPFangSongW4-B5" w:hAnsi="Inria Serif"/>
             <w:color w:val="000000" w:themeColor="text1"/>
             <w:lang w:eastAsia="zh-TW"/>
           </w:rPr>
@@ -3001,13 +3096,13 @@
           <w:numId w:val="19"/>
         </w:numPr>
         <w:rPr>
-          <w:rFonts w:ascii="Palatino" w:eastAsia="DFPFangSongW4-B5" w:hAnsi="Palatino"/>
-          <w:color w:val="000000" w:themeColor="text1"/>
-        </w:rPr>
-      </w:pPr>
-      <w:r>
-        <w:rPr>
-          <w:rFonts w:ascii="Palatino" w:eastAsia="DFPFangSongW4-B5" w:hAnsi="Palatino"/>
+          <w:rFonts w:ascii="Inria Serif" w:eastAsia="DFPFangSongW4-B5" w:hAnsi="Inria Serif"/>
+          <w:color w:val="000000" w:themeColor="text1"/>
+        </w:rPr>
+      </w:pPr>
+      <w:r>
+        <w:rPr>
+          <w:rFonts w:ascii="Inria Serif" w:eastAsia="DFPFangSongW4-B5" w:hAnsi="Inria Serif"/>
           <w:color w:val="000000" w:themeColor="text1"/>
         </w:rPr>
         <w:t xml:space="preserve">My </w:t>
@@ -3015,7 +3110,7 @@
       <w:proofErr w:type="spellStart"/>
       <w:r>
         <w:rPr>
-          <w:rFonts w:ascii="Palatino" w:eastAsia="DFPFangSongW4-B5" w:hAnsi="Palatino"/>
+          <w:rFonts w:ascii="Inria Serif" w:eastAsia="DFPFangSongW4-B5" w:hAnsi="Inria Serif"/>
           <w:color w:val="000000" w:themeColor="text1"/>
         </w:rPr>
         <w:t>Github</w:t>
@@ -3023,7 +3118,7 @@
       <w:proofErr w:type="spellEnd"/>
       <w:r>
         <w:rPr>
-          <w:rFonts w:ascii="Palatino" w:eastAsia="DFPFangSongW4-B5" w:hAnsi="Palatino"/>
+          <w:rFonts w:ascii="Inria Serif" w:eastAsia="DFPFangSongW4-B5" w:hAnsi="Inria Serif"/>
           <w:color w:val="000000" w:themeColor="text1"/>
         </w:rPr>
         <w:t xml:space="preserve">, </w:t>
@@ -3032,7 +3127,7 @@
         <w:r>
           <w:rPr>
             <w:rStyle w:val="ae"/>
-            <w:rFonts w:ascii="Palatino" w:eastAsia="DFPFangSongW4-B5" w:hAnsi="Palatino"/>
+            <w:rFonts w:ascii="Inria Serif" w:eastAsia="DFPFangSongW4-B5" w:hAnsi="Inria Serif"/>
             <w:color w:val="000000" w:themeColor="text1"/>
           </w:rPr>
           <w:t>link</w:t>

</xml_diff>